<commit_message>
Added COC portion of case processing sheet
</commit_message>
<xml_diff>
--- a/modules/templates/processing.docx
+++ b/modules/templates/processing.docx
@@ -1,6 +1,6 @@
 
 <file path=word/document.xml><?xml version="1.0" encoding="utf-8"?>
-<w:document xmlns:wpc="http://schemas.microsoft.com/office/word/2010/wordprocessingCanvas" xmlns:cx="http://schemas.microsoft.com/office/drawing/2014/chartex" xmlns:cx1="http://schemas.microsoft.com/office/drawing/2015/9/8/chartex" xmlns:cx2="http://schemas.microsoft.com/office/drawing/2015/10/21/chartex" xmlns:cx3="http://schemas.microsoft.com/office/drawing/2016/5/9/chartex" xmlns:cx4="http://schemas.microsoft.com/office/drawing/2016/5/10/chartex" xmlns:cx5="http://schemas.microsoft.com/office/drawing/2016/5/11/chartex" xmlns:cx6="http://schemas.microsoft.com/office/drawing/2016/5/12/chartex" xmlns:cx7="http://schemas.microsoft.com/office/drawing/2016/5/13/chartex" xmlns:cx8="http://schemas.microsoft.com/office/drawing/2016/5/14/chartex" xmlns:mc="http://schemas.openxmlformats.org/markup-compatibility/2006" xmlns:aink="http://schemas.microsoft.com/office/drawing/2016/ink" xmlns:am3d="http://schemas.microsoft.com/office/drawing/2017/model3d" xmlns:o="urn:schemas-microsoft-com:office:office" xmlns:r="http://schemas.openxmlformats.org/officeDocument/2006/relationships" xmlns:m="http://schemas.openxmlformats.org/officeDocument/2006/math" xmlns:v="urn:schemas-microsoft-com:vml" xmlns:wp14="http://schemas.microsoft.com/office/word/2010/wordprocessingDrawing" xmlns:wp="http://schemas.openxmlformats.org/drawingml/2006/wordprocessingDrawing" xmlns:w10="urn:schemas-microsoft-com:office:word" xmlns:w="http://schemas.openxmlformats.org/wordprocessingml/2006/main" xmlns:w14="http://schemas.microsoft.com/office/word/2010/wordml" xmlns:w15="http://schemas.microsoft.com/office/word/2012/wordml" xmlns:w16cex="http://schemas.microsoft.com/office/word/2018/wordml/cex" xmlns:w16cid="http://schemas.microsoft.com/office/word/2016/wordml/cid" xmlns:w16="http://schemas.microsoft.com/office/word/2018/wordml" xmlns:w16se="http://schemas.microsoft.com/office/word/2015/wordml/symex" xmlns:wpg="http://schemas.microsoft.com/office/word/2010/wordprocessingGroup" xmlns:wpi="http://schemas.microsoft.com/office/word/2010/wordprocessingInk" xmlns:wne="http://schemas.microsoft.com/office/word/2006/wordml" xmlns:wps="http://schemas.microsoft.com/office/word/2010/wordprocessingShape" mc:Ignorable="w14 w15 w16se w16cid w16 w16cex wp14">
+<w:document xmlns:wpc="http://schemas.microsoft.com/office/word/2010/wordprocessingCanvas" xmlns:cx="http://schemas.microsoft.com/office/drawing/2014/chartex" xmlns:cx1="http://schemas.microsoft.com/office/drawing/2015/9/8/chartex" xmlns:cx2="http://schemas.microsoft.com/office/drawing/2015/10/21/chartex" xmlns:cx3="http://schemas.microsoft.com/office/drawing/2016/5/9/chartex" xmlns:cx4="http://schemas.microsoft.com/office/drawing/2016/5/10/chartex" xmlns:cx5="http://schemas.microsoft.com/office/drawing/2016/5/11/chartex" xmlns:cx6="http://schemas.microsoft.com/office/drawing/2016/5/12/chartex" xmlns:cx7="http://schemas.microsoft.com/office/drawing/2016/5/13/chartex" xmlns:cx8="http://schemas.microsoft.com/office/drawing/2016/5/14/chartex" xmlns:mc="http://schemas.openxmlformats.org/markup-compatibility/2006" xmlns:aink="http://schemas.microsoft.com/office/drawing/2016/ink" xmlns:am3d="http://schemas.microsoft.com/office/drawing/2017/model3d" xmlns:o="urn:schemas-microsoft-com:office:office" xmlns:r="http://schemas.openxmlformats.org/officeDocument/2006/relationships" xmlns:m="http://schemas.openxmlformats.org/officeDocument/2006/math" xmlns:v="urn:schemas-microsoft-com:vml" xmlns:wp14="http://schemas.microsoft.com/office/word/2010/wordprocessingDrawing" xmlns:wp="http://schemas.openxmlformats.org/drawingml/2006/wordprocessingDrawing" xmlns:w10="urn:schemas-microsoft-com:office:word" xmlns:w="http://schemas.openxmlformats.org/wordprocessingml/2006/main" xmlns:w14="http://schemas.microsoft.com/office/word/2010/wordml" xmlns:w15="http://schemas.microsoft.com/office/word/2012/wordml" xmlns:w16cex="http://schemas.microsoft.com/office/word/2018/wordml/cex" xmlns:w16cid="http://schemas.microsoft.com/office/word/2016/wordml/cid" xmlns:w16="http://schemas.microsoft.com/office/word/2018/wordml" xmlns:w16sdtdh="http://schemas.microsoft.com/office/word/2020/wordml/sdtdatahash" xmlns:w16se="http://schemas.microsoft.com/office/word/2015/wordml/symex" xmlns:wpg="http://schemas.microsoft.com/office/word/2010/wordprocessingGroup" xmlns:wpi="http://schemas.microsoft.com/office/word/2010/wordprocessingInk" xmlns:wne="http://schemas.microsoft.com/office/word/2006/wordml" xmlns:wps="http://schemas.microsoft.com/office/word/2010/wordprocessingShape" mc:Ignorable="w14 w15 w16se w16cid w16 w16cex w16sdtdh wp14">
   <w:body>
     <w:p>
       <w:pPr>
@@ -509,39 +509,35 @@
             <w:pPr>
               <w:pStyle w:val="TableParagraph"/>
               <w:rPr>
-                <w:rFonts w:ascii="Times New Roman"/>
-                <w:sz w:val="20"/>
-                <w:lang w:val="en-PK"/>
-              </w:rPr>
-            </w:pPr>
-            <w:r>
-              <w:rPr>
-                <w:rFonts w:ascii="Times New Roman"/>
-                <w:sz w:val="20"/>
-                <w:lang w:val="en-PK"/>
-              </w:rPr>
-              <w:t xml:space="preserve"> </w:t>
-            </w:r>
-            <w:r>
-              <w:rPr>
-                <w:rFonts w:ascii="Times New Roman"/>
-                <w:sz w:val="20"/>
-                <w:lang w:val="en-PK"/>
-              </w:rPr>
-              <w:t xml:space="preserve">{{ </w:t>
-            </w:r>
-            <w:r>
-              <w:rPr>
-                <w:rFonts w:ascii="Times New Roman"/>
-                <w:sz w:val="20"/>
-                <w:lang w:val="en-PK"/>
-              </w:rPr>
-              <w:t>PARCELS</w:t>
-            </w:r>
-            <w:r>
-              <w:rPr>
-                <w:rFonts w:ascii="Times New Roman"/>
-                <w:sz w:val="20"/>
+                <w:rFonts w:ascii="Arial" w:hAnsi="Arial" w:cs="Arial"/>
+                <w:sz w:val="14"/>
+                <w:szCs w:val="16"/>
+                <w:lang w:val="en-PK"/>
+              </w:rPr>
+            </w:pPr>
+            <w:r>
+              <w:rPr>
+                <w:rFonts w:ascii="Arial" w:hAnsi="Arial" w:cs="Arial"/>
+                <w:sz w:val="14"/>
+                <w:szCs w:val="16"/>
+                <w:lang w:val="en-PK"/>
+              </w:rPr>
+              <w:t xml:space="preserve"> {{</w:t>
+            </w:r>
+            <w:r>
+              <w:rPr>
+                <w:rFonts w:ascii="Arial" w:hAnsi="Arial" w:cs="Arial"/>
+                <w:sz w:val="14"/>
+                <w:szCs w:val="16"/>
+                <w:lang w:val="en-PK"/>
+              </w:rPr>
+              <w:t xml:space="preserve"> I1</w:t>
+            </w:r>
+            <w:r>
+              <w:rPr>
+                <w:rFonts w:ascii="Arial" w:hAnsi="Arial" w:cs="Arial"/>
+                <w:sz w:val="14"/>
+                <w:szCs w:val="16"/>
                 <w:lang w:val="en-PK"/>
               </w:rPr>
               <w:t xml:space="preserve"> }}</w:t>
@@ -564,23 +560,26 @@
             <w:pPr>
               <w:pStyle w:val="TableParagraph"/>
               <w:rPr>
-                <w:rFonts w:ascii="Times New Roman"/>
-                <w:sz w:val="20"/>
-                <w:lang w:val="en-PK"/>
-              </w:rPr>
-            </w:pPr>
-            <w:r>
-              <w:rPr>
-                <w:rFonts w:ascii="Times New Roman"/>
-                <w:sz w:val="20"/>
+                <w:rFonts w:ascii="Arial" w:hAnsi="Arial" w:cs="Arial"/>
+                <w:sz w:val="14"/>
+                <w:szCs w:val="16"/>
+                <w:lang w:val="en-PK"/>
+              </w:rPr>
+            </w:pPr>
+            <w:r>
+              <w:rPr>
+                <w:rFonts w:ascii="Arial" w:hAnsi="Arial" w:cs="Arial"/>
+                <w:sz w:val="14"/>
+                <w:szCs w:val="16"/>
                 <w:lang w:val="en-PK"/>
               </w:rPr>
               <w:t xml:space="preserve"> </w:t>
             </w:r>
             <w:r>
               <w:rPr>
-                <w:rFonts w:ascii="Times New Roman"/>
-                <w:sz w:val="20"/>
+                <w:rFonts w:ascii="Arial" w:hAnsi="Arial" w:cs="Arial"/>
+                <w:sz w:val="14"/>
+                <w:szCs w:val="16"/>
                 <w:lang w:val="en-PK"/>
               </w:rPr>
               <w:t>EV</w:t>
@@ -603,39 +602,94 @@
             <w:pPr>
               <w:pStyle w:val="TableParagraph"/>
               <w:rPr>
-                <w:rFonts w:ascii="Times New Roman"/>
-                <w:sz w:val="20"/>
-                <w:lang w:val="en-PK"/>
-              </w:rPr>
-            </w:pPr>
-            <w:r>
-              <w:rPr>
-                <w:rFonts w:ascii="Times New Roman"/>
-                <w:sz w:val="20"/>
+                <w:rFonts w:ascii="Arial" w:hAnsi="Arial" w:cs="Arial"/>
+                <w:sz w:val="14"/>
+                <w:szCs w:val="16"/>
+                <w:lang w:val="en-PK"/>
+              </w:rPr>
+            </w:pPr>
+            <w:r>
+              <w:rPr>
+                <w:rFonts w:ascii="Arial" w:hAnsi="Arial" w:cs="Arial"/>
+                <w:sz w:val="14"/>
+                <w:szCs w:val="16"/>
+                <w:lang w:val="en-PK"/>
+              </w:rPr>
+              <w:t xml:space="preserve"> {{ </w:t>
+            </w:r>
+            <w:r>
+              <w:rPr>
+                <w:rFonts w:ascii="Arial" w:hAnsi="Arial" w:cs="Arial"/>
+                <w:sz w:val="14"/>
+                <w:szCs w:val="16"/>
+                <w:lang w:val="en-PK"/>
+              </w:rPr>
+              <w:t>A</w:t>
+            </w:r>
+            <w:r>
+              <w:rPr>
+                <w:rFonts w:ascii="Arial" w:hAnsi="Arial" w:cs="Arial"/>
+                <w:sz w:val="14"/>
+                <w:szCs w:val="16"/>
+                <w:lang w:val="en-PK"/>
+              </w:rPr>
+              <w:t xml:space="preserve"> }}</w:t>
+            </w:r>
+          </w:p>
+        </w:tc>
+        <w:tc>
+          <w:tcPr>
+            <w:tcW w:w="1980" w:type="dxa"/>
+            <w:tcBorders>
+              <w:top w:val="single" w:sz="4" w:space="0" w:color="000000"/>
+              <w:left w:val="single" w:sz="4" w:space="0" w:color="000000"/>
+              <w:bottom w:val="single" w:sz="4" w:space="0" w:color="000000"/>
+              <w:right w:val="single" w:sz="4" w:space="0" w:color="000000"/>
+            </w:tcBorders>
+            <w:vAlign w:val="center"/>
+          </w:tcPr>
+          <w:p>
+            <w:pPr>
+              <w:pStyle w:val="TableParagraph"/>
+              <w:rPr>
+                <w:rFonts w:ascii="Arial" w:hAnsi="Arial" w:cs="Arial"/>
+                <w:sz w:val="14"/>
+                <w:szCs w:val="16"/>
+                <w:lang w:val="en-PK"/>
+              </w:rPr>
+            </w:pPr>
+            <w:r>
+              <w:rPr>
+                <w:rFonts w:ascii="Arial" w:hAnsi="Arial" w:cs="Arial"/>
+                <w:sz w:val="14"/>
+                <w:szCs w:val="16"/>
                 <w:lang w:val="en-PK"/>
               </w:rPr>
               <w:t xml:space="preserve"> </w:t>
             </w:r>
             <w:r>
               <w:rPr>
-                <w:rFonts w:ascii="Times New Roman"/>
-                <w:sz w:val="20"/>
+                <w:rFonts w:ascii="Arial" w:hAnsi="Arial" w:cs="Arial"/>
+                <w:sz w:val="14"/>
+                <w:szCs w:val="16"/>
                 <w:lang w:val="en-PK"/>
               </w:rPr>
               <w:t xml:space="preserve">{{ </w:t>
             </w:r>
             <w:r>
               <w:rPr>
-                <w:rFonts w:ascii="Times New Roman"/>
-                <w:sz w:val="20"/>
-                <w:lang w:val="en-PK"/>
-              </w:rPr>
-              <w:t>TEAM_MEMBER</w:t>
-            </w:r>
-            <w:r>
-              <w:rPr>
-                <w:rFonts w:ascii="Times New Roman"/>
-                <w:sz w:val="20"/>
+                <w:rFonts w:ascii="Arial" w:hAnsi="Arial" w:cs="Arial"/>
+                <w:sz w:val="14"/>
+                <w:szCs w:val="16"/>
+                <w:lang w:val="en-PK"/>
+              </w:rPr>
+              <w:t>T1</w:t>
+            </w:r>
+            <w:r>
+              <w:rPr>
+                <w:rFonts w:ascii="Arial" w:hAnsi="Arial" w:cs="Arial"/>
+                <w:sz w:val="14"/>
+                <w:szCs w:val="16"/>
                 <w:lang w:val="en-PK"/>
               </w:rPr>
               <w:t xml:space="preserve"> }}</w:t>
@@ -644,12 +698,11 @@
         </w:tc>
         <w:tc>
           <w:tcPr>
-            <w:tcW w:w="1980" w:type="dxa"/>
-            <w:tcBorders>
-              <w:top w:val="single" w:sz="4" w:space="0" w:color="000000"/>
-              <w:left w:val="single" w:sz="4" w:space="0" w:color="000000"/>
-              <w:bottom w:val="single" w:sz="4" w:space="0" w:color="000000"/>
-              <w:right w:val="single" w:sz="4" w:space="0" w:color="000000"/>
+            <w:tcW w:w="1351" w:type="dxa"/>
+            <w:tcBorders>
+              <w:top w:val="single" w:sz="4" w:space="0" w:color="000000"/>
+              <w:left w:val="single" w:sz="4" w:space="0" w:color="000000"/>
+              <w:bottom w:val="single" w:sz="4" w:space="0" w:color="000000"/>
             </w:tcBorders>
             <w:vAlign w:val="center"/>
           </w:tcPr>
@@ -657,63 +710,21 @@
             <w:pPr>
               <w:pStyle w:val="TableParagraph"/>
               <w:rPr>
-                <w:rFonts w:ascii="Times New Roman"/>
-                <w:sz w:val="20"/>
-                <w:lang w:val="en-PK"/>
-              </w:rPr>
-            </w:pPr>
-            <w:r>
-              <w:rPr>
-                <w:rFonts w:ascii="Times New Roman"/>
-                <w:sz w:val="20"/>
-                <w:lang w:val="en-PK"/>
-              </w:rPr>
-              <w:t xml:space="preserve"> </w:t>
-            </w:r>
-            <w:r>
-              <w:rPr>
-                <w:rFonts w:ascii="Times New Roman"/>
-                <w:sz w:val="20"/>
-                <w:lang w:val="en-PK"/>
-              </w:rPr>
-              <w:t>{{</w:t>
-            </w:r>
-            <w:r>
-              <w:rPr>
-                <w:rFonts w:ascii="Times New Roman"/>
-                <w:sz w:val="20"/>
-                <w:lang w:val="en-PK"/>
-              </w:rPr>
-              <w:t xml:space="preserve"> PROCESSING</w:t>
-            </w:r>
-            <w:r>
-              <w:rPr>
-                <w:rFonts w:ascii="Times New Roman"/>
-                <w:sz w:val="20"/>
-                <w:lang w:val="en-PK"/>
-              </w:rPr>
-              <w:t xml:space="preserve"> }}</w:t>
-            </w:r>
-          </w:p>
-        </w:tc>
-        <w:tc>
-          <w:tcPr>
-            <w:tcW w:w="1351" w:type="dxa"/>
-            <w:tcBorders>
-              <w:top w:val="single" w:sz="4" w:space="0" w:color="000000"/>
-              <w:left w:val="single" w:sz="4" w:space="0" w:color="000000"/>
-              <w:bottom w:val="single" w:sz="4" w:space="0" w:color="000000"/>
-            </w:tcBorders>
-            <w:vAlign w:val="center"/>
-          </w:tcPr>
-          <w:p>
-            <w:pPr>
-              <w:pStyle w:val="TableParagraph"/>
-              <w:rPr>
-                <w:rFonts w:ascii="Times New Roman"/>
-                <w:sz w:val="20"/>
-              </w:rPr>
-            </w:pPr>
+                <w:rFonts w:ascii="Arial" w:hAnsi="Arial" w:cs="Arial"/>
+                <w:sz w:val="14"/>
+                <w:szCs w:val="16"/>
+                <w:lang w:val="en-PK"/>
+              </w:rPr>
+            </w:pPr>
+            <w:r>
+              <w:rPr>
+                <w:rFonts w:ascii="Arial" w:hAnsi="Arial" w:cs="Arial"/>
+                <w:sz w:val="14"/>
+                <w:szCs w:val="16"/>
+                <w:lang w:val="en-PK"/>
+              </w:rPr>
+              <w:t xml:space="preserve"> {{ P1 }}</w:t>
+            </w:r>
           </w:p>
         </w:tc>
       </w:tr>
@@ -736,39 +747,35 @@
             <w:pPr>
               <w:pStyle w:val="TableParagraph"/>
               <w:rPr>
-                <w:rFonts w:ascii="Times New Roman"/>
-                <w:sz w:val="20"/>
-                <w:lang w:val="en-PK"/>
-              </w:rPr>
-            </w:pPr>
-            <w:r>
-              <w:rPr>
-                <w:rFonts w:ascii="Times New Roman"/>
-                <w:sz w:val="20"/>
-                <w:lang w:val="en-PK"/>
-              </w:rPr>
-              <w:t xml:space="preserve"> </w:t>
-            </w:r>
-            <w:r>
-              <w:rPr>
-                <w:rFonts w:ascii="Times New Roman"/>
-                <w:sz w:val="20"/>
-                <w:lang w:val="en-PK"/>
-              </w:rPr>
-              <w:t xml:space="preserve">{{ </w:t>
-            </w:r>
-            <w:r>
-              <w:rPr>
-                <w:rFonts w:ascii="Times New Roman"/>
-                <w:sz w:val="20"/>
-                <w:lang w:val="en-PK"/>
-              </w:rPr>
-              <w:t>ITEMS</w:t>
-            </w:r>
-            <w:r>
-              <w:rPr>
-                <w:rFonts w:ascii="Times New Roman"/>
-                <w:sz w:val="20"/>
+                <w:rFonts w:ascii="Arial" w:hAnsi="Arial" w:cs="Arial"/>
+                <w:sz w:val="14"/>
+                <w:szCs w:val="16"/>
+                <w:lang w:val="en-PK"/>
+              </w:rPr>
+            </w:pPr>
+            <w:r>
+              <w:rPr>
+                <w:rFonts w:ascii="Arial" w:hAnsi="Arial" w:cs="Arial"/>
+                <w:sz w:val="14"/>
+                <w:szCs w:val="16"/>
+                <w:lang w:val="en-PK"/>
+              </w:rPr>
+              <w:t xml:space="preserve"> {{ I</w:t>
+            </w:r>
+            <w:r>
+              <w:rPr>
+                <w:rFonts w:ascii="Arial" w:hAnsi="Arial" w:cs="Arial"/>
+                <w:sz w:val="14"/>
+                <w:szCs w:val="16"/>
+                <w:lang w:val="en-PK"/>
+              </w:rPr>
+              <w:t>2</w:t>
+            </w:r>
+            <w:r>
+              <w:rPr>
+                <w:rFonts w:ascii="Arial" w:hAnsi="Arial" w:cs="Arial"/>
+                <w:sz w:val="14"/>
+                <w:szCs w:val="16"/>
                 <w:lang w:val="en-PK"/>
               </w:rPr>
               <w:t xml:space="preserve"> }}</w:t>
@@ -791,10 +798,21 @@
             <w:pPr>
               <w:pStyle w:val="TableParagraph"/>
               <w:rPr>
-                <w:rFonts w:ascii="Times New Roman"/>
-                <w:sz w:val="20"/>
-              </w:rPr>
-            </w:pPr>
+                <w:rFonts w:ascii="Arial" w:hAnsi="Arial" w:cs="Arial"/>
+                <w:sz w:val="14"/>
+                <w:szCs w:val="16"/>
+                <w:lang w:val="en-PK"/>
+              </w:rPr>
+            </w:pPr>
+            <w:r>
+              <w:rPr>
+                <w:rFonts w:ascii="Arial" w:hAnsi="Arial" w:cs="Arial"/>
+                <w:sz w:val="14"/>
+                <w:szCs w:val="16"/>
+                <w:lang w:val="en-PK"/>
+              </w:rPr>
+              <w:t xml:space="preserve"> {{ B }}</w:t>
+            </w:r>
           </w:p>
         </w:tc>
         <w:tc>
@@ -813,39 +831,35 @@
             <w:pPr>
               <w:pStyle w:val="TableParagraph"/>
               <w:rPr>
-                <w:rFonts w:ascii="Times New Roman"/>
-                <w:sz w:val="20"/>
-                <w:lang w:val="en-PK"/>
-              </w:rPr>
-            </w:pPr>
-            <w:r>
-              <w:rPr>
-                <w:rFonts w:ascii="Times New Roman"/>
-                <w:sz w:val="20"/>
-                <w:lang w:val="en-PK"/>
-              </w:rPr>
-              <w:t xml:space="preserve"> </w:t>
-            </w:r>
-            <w:r>
-              <w:rPr>
-                <w:rFonts w:ascii="Times New Roman"/>
-                <w:sz w:val="20"/>
-                <w:lang w:val="en-PK"/>
-              </w:rPr>
-              <w:t xml:space="preserve">{{ </w:t>
-            </w:r>
-            <w:r>
-              <w:rPr>
-                <w:rFonts w:ascii="Times New Roman"/>
-                <w:sz w:val="20"/>
-                <w:lang w:val="en-PK"/>
-              </w:rPr>
-              <w:t>ANALYST</w:t>
-            </w:r>
-            <w:r>
-              <w:rPr>
-                <w:rFonts w:ascii="Times New Roman"/>
-                <w:sz w:val="20"/>
+                <w:rFonts w:ascii="Arial" w:hAnsi="Arial" w:cs="Arial"/>
+                <w:sz w:val="14"/>
+                <w:szCs w:val="16"/>
+                <w:lang w:val="en-PK"/>
+              </w:rPr>
+            </w:pPr>
+            <w:r>
+              <w:rPr>
+                <w:rFonts w:ascii="Arial" w:hAnsi="Arial" w:cs="Arial"/>
+                <w:sz w:val="14"/>
+                <w:szCs w:val="16"/>
+                <w:lang w:val="en-PK"/>
+              </w:rPr>
+              <w:t xml:space="preserve"> {{ </w:t>
+            </w:r>
+            <w:r>
+              <w:rPr>
+                <w:rFonts w:ascii="Arial" w:hAnsi="Arial" w:cs="Arial"/>
+                <w:sz w:val="14"/>
+                <w:szCs w:val="16"/>
+                <w:lang w:val="en-PK"/>
+              </w:rPr>
+              <w:t>C</w:t>
+            </w:r>
+            <w:r>
+              <w:rPr>
+                <w:rFonts w:ascii="Arial" w:hAnsi="Arial" w:cs="Arial"/>
+                <w:sz w:val="14"/>
+                <w:szCs w:val="16"/>
                 <w:lang w:val="en-PK"/>
               </w:rPr>
               <w:t xml:space="preserve"> }}</w:t>
@@ -867,47 +881,35 @@
             <w:pPr>
               <w:pStyle w:val="TableParagraph"/>
               <w:rPr>
-                <w:rFonts w:ascii="Times New Roman"/>
-                <w:sz w:val="20"/>
-                <w:lang w:val="en-PK"/>
-              </w:rPr>
-            </w:pPr>
-            <w:r>
-              <w:rPr>
-                <w:rFonts w:ascii="Times New Roman"/>
-                <w:sz w:val="20"/>
-                <w:lang w:val="en-PK"/>
-              </w:rPr>
-              <w:t xml:space="preserve"> </w:t>
-            </w:r>
-            <w:r>
-              <w:rPr>
-                <w:rFonts w:ascii="Times New Roman"/>
-                <w:sz w:val="20"/>
-                <w:lang w:val="en-PK"/>
-              </w:rPr>
-              <w:t>{{</w:t>
-            </w:r>
-            <w:r>
-              <w:rPr>
-                <w:rFonts w:ascii="Times New Roman"/>
-                <w:sz w:val="20"/>
-                <w:lang w:val="en-PK"/>
-              </w:rPr>
-              <w:t xml:space="preserve"> </w:t>
-            </w:r>
-            <w:r>
-              <w:rPr>
-                <w:rFonts w:ascii="Times New Roman"/>
-                <w:sz w:val="20"/>
-                <w:lang w:val="en-PK"/>
-              </w:rPr>
-              <w:t>COMPARISON</w:t>
-            </w:r>
-            <w:r>
-              <w:rPr>
-                <w:rFonts w:ascii="Times New Roman"/>
-                <w:sz w:val="20"/>
+                <w:rFonts w:ascii="Arial" w:hAnsi="Arial" w:cs="Arial"/>
+                <w:sz w:val="14"/>
+                <w:szCs w:val="16"/>
+                <w:lang w:val="en-PK"/>
+              </w:rPr>
+            </w:pPr>
+            <w:r>
+              <w:rPr>
+                <w:rFonts w:ascii="Arial" w:hAnsi="Arial" w:cs="Arial"/>
+                <w:sz w:val="14"/>
+                <w:szCs w:val="16"/>
+                <w:lang w:val="en-PK"/>
+              </w:rPr>
+              <w:t xml:space="preserve"> {{ </w:t>
+            </w:r>
+            <w:r>
+              <w:rPr>
+                <w:rFonts w:ascii="Arial" w:hAnsi="Arial" w:cs="Arial"/>
+                <w:sz w:val="14"/>
+                <w:szCs w:val="16"/>
+                <w:lang w:val="en-PK"/>
+              </w:rPr>
+              <w:t>T2</w:t>
+            </w:r>
+            <w:r>
+              <w:rPr>
+                <w:rFonts w:ascii="Arial" w:hAnsi="Arial" w:cs="Arial"/>
+                <w:sz w:val="14"/>
+                <w:szCs w:val="16"/>
                 <w:lang w:val="en-PK"/>
               </w:rPr>
               <w:t xml:space="preserve"> }}</w:t>
@@ -928,10 +930,21 @@
             <w:pPr>
               <w:pStyle w:val="TableParagraph"/>
               <w:rPr>
-                <w:rFonts w:ascii="Times New Roman"/>
-                <w:sz w:val="20"/>
-              </w:rPr>
-            </w:pPr>
+                <w:rFonts w:ascii="Arial" w:hAnsi="Arial" w:cs="Arial"/>
+                <w:sz w:val="14"/>
+                <w:szCs w:val="16"/>
+                <w:lang w:val="en-PK"/>
+              </w:rPr>
+            </w:pPr>
+            <w:r>
+              <w:rPr>
+                <w:rFonts w:ascii="Arial" w:hAnsi="Arial" w:cs="Arial"/>
+                <w:sz w:val="14"/>
+                <w:szCs w:val="16"/>
+                <w:lang w:val="en-PK"/>
+              </w:rPr>
+              <w:t xml:space="preserve"> {{ P2 }}</w:t>
+            </w:r>
           </w:p>
         </w:tc>
       </w:tr>
@@ -954,39 +967,35 @@
             <w:pPr>
               <w:pStyle w:val="TableParagraph"/>
               <w:rPr>
-                <w:rFonts w:ascii="Times New Roman"/>
-                <w:sz w:val="20"/>
-                <w:lang w:val="en-PK"/>
-              </w:rPr>
-            </w:pPr>
-            <w:r>
-              <w:rPr>
-                <w:rFonts w:ascii="Times New Roman"/>
-                <w:sz w:val="20"/>
-                <w:lang w:val="en-PK"/>
-              </w:rPr>
-              <w:t xml:space="preserve"> </w:t>
-            </w:r>
-            <w:r>
-              <w:rPr>
-                <w:rFonts w:ascii="Times New Roman"/>
-                <w:sz w:val="20"/>
-                <w:lang w:val="en-PK"/>
-              </w:rPr>
-              <w:t xml:space="preserve">{{ </w:t>
-            </w:r>
-            <w:r>
-              <w:rPr>
-                <w:rFonts w:ascii="Times New Roman"/>
-                <w:sz w:val="20"/>
-                <w:lang w:val="en-PK"/>
-              </w:rPr>
-              <w:t>ITEMS</w:t>
-            </w:r>
-            <w:r>
-              <w:rPr>
-                <w:rFonts w:ascii="Times New Roman"/>
-                <w:sz w:val="20"/>
+                <w:rFonts w:ascii="Arial" w:hAnsi="Arial" w:cs="Arial"/>
+                <w:sz w:val="14"/>
+                <w:szCs w:val="16"/>
+                <w:lang w:val="en-PK"/>
+              </w:rPr>
+            </w:pPr>
+            <w:r>
+              <w:rPr>
+                <w:rFonts w:ascii="Arial" w:hAnsi="Arial" w:cs="Arial"/>
+                <w:sz w:val="14"/>
+                <w:szCs w:val="16"/>
+                <w:lang w:val="en-PK"/>
+              </w:rPr>
+              <w:t xml:space="preserve"> {{ I</w:t>
+            </w:r>
+            <w:r>
+              <w:rPr>
+                <w:rFonts w:ascii="Arial" w:hAnsi="Arial" w:cs="Arial"/>
+                <w:sz w:val="14"/>
+                <w:szCs w:val="16"/>
+                <w:lang w:val="en-PK"/>
+              </w:rPr>
+              <w:t>3</w:t>
+            </w:r>
+            <w:r>
+              <w:rPr>
+                <w:rFonts w:ascii="Arial" w:hAnsi="Arial" w:cs="Arial"/>
+                <w:sz w:val="14"/>
+                <w:szCs w:val="16"/>
                 <w:lang w:val="en-PK"/>
               </w:rPr>
               <w:t xml:space="preserve"> }}</w:t>
@@ -1009,39 +1018,35 @@
             <w:pPr>
               <w:pStyle w:val="TableParagraph"/>
               <w:rPr>
-                <w:rFonts w:ascii="Times New Roman"/>
-                <w:sz w:val="20"/>
-                <w:lang w:val="en-PK"/>
-              </w:rPr>
-            </w:pPr>
-            <w:r>
-              <w:rPr>
-                <w:rFonts w:ascii="Times New Roman"/>
-                <w:sz w:val="20"/>
-                <w:lang w:val="en-PK"/>
-              </w:rPr>
-              <w:t xml:space="preserve"> </w:t>
-            </w:r>
-            <w:r>
-              <w:rPr>
-                <w:rFonts w:ascii="Times New Roman"/>
-                <w:sz w:val="20"/>
-                <w:lang w:val="en-PK"/>
-              </w:rPr>
-              <w:t xml:space="preserve">{{ </w:t>
-            </w:r>
-            <w:r>
-              <w:rPr>
-                <w:rFonts w:ascii="Times New Roman"/>
-                <w:sz w:val="20"/>
-                <w:lang w:val="en-PK"/>
-              </w:rPr>
-              <w:t>ANALYST</w:t>
-            </w:r>
-            <w:r>
-              <w:rPr>
-                <w:rFonts w:ascii="Times New Roman"/>
-                <w:sz w:val="20"/>
+                <w:rFonts w:ascii="Arial" w:hAnsi="Arial" w:cs="Arial"/>
+                <w:sz w:val="14"/>
+                <w:szCs w:val="16"/>
+                <w:lang w:val="en-PK"/>
+              </w:rPr>
+            </w:pPr>
+            <w:r>
+              <w:rPr>
+                <w:rFonts w:ascii="Arial" w:hAnsi="Arial" w:cs="Arial"/>
+                <w:sz w:val="14"/>
+                <w:szCs w:val="16"/>
+                <w:lang w:val="en-PK"/>
+              </w:rPr>
+              <w:t xml:space="preserve"> {{ </w:t>
+            </w:r>
+            <w:r>
+              <w:rPr>
+                <w:rFonts w:ascii="Arial" w:hAnsi="Arial" w:cs="Arial"/>
+                <w:sz w:val="14"/>
+                <w:szCs w:val="16"/>
+                <w:lang w:val="en-PK"/>
+              </w:rPr>
+              <w:t>D</w:t>
+            </w:r>
+            <w:r>
+              <w:rPr>
+                <w:rFonts w:ascii="Arial" w:hAnsi="Arial" w:cs="Arial"/>
+                <w:sz w:val="14"/>
+                <w:szCs w:val="16"/>
                 <w:lang w:val="en-PK"/>
               </w:rPr>
               <w:t xml:space="preserve"> }}</w:t>
@@ -1064,39 +1069,35 @@
             <w:pPr>
               <w:pStyle w:val="TableParagraph"/>
               <w:rPr>
-                <w:rFonts w:ascii="Times New Roman"/>
-                <w:sz w:val="20"/>
-                <w:lang w:val="en-PK"/>
-              </w:rPr>
-            </w:pPr>
-            <w:r>
-              <w:rPr>
-                <w:rFonts w:ascii="Times New Roman"/>
-                <w:sz w:val="20"/>
-                <w:lang w:val="en-PK"/>
-              </w:rPr>
-              <w:t xml:space="preserve"> </w:t>
-            </w:r>
-            <w:r>
-              <w:rPr>
-                <w:rFonts w:ascii="Times New Roman"/>
-                <w:sz w:val="20"/>
-                <w:lang w:val="en-PK"/>
-              </w:rPr>
-              <w:t xml:space="preserve">{{ </w:t>
-            </w:r>
-            <w:r>
-              <w:rPr>
-                <w:rFonts w:ascii="Times New Roman"/>
-                <w:sz w:val="20"/>
-                <w:lang w:val="en-PK"/>
-              </w:rPr>
-              <w:t>TEAM_MEMBER</w:t>
-            </w:r>
-            <w:r>
-              <w:rPr>
-                <w:rFonts w:ascii="Times New Roman"/>
-                <w:sz w:val="20"/>
+                <w:rFonts w:ascii="Arial" w:hAnsi="Arial" w:cs="Arial"/>
+                <w:sz w:val="14"/>
+                <w:szCs w:val="16"/>
+                <w:lang w:val="en-PK"/>
+              </w:rPr>
+            </w:pPr>
+            <w:r>
+              <w:rPr>
+                <w:rFonts w:ascii="Arial" w:hAnsi="Arial" w:cs="Arial"/>
+                <w:sz w:val="14"/>
+                <w:szCs w:val="16"/>
+                <w:lang w:val="en-PK"/>
+              </w:rPr>
+              <w:t xml:space="preserve"> {{ </w:t>
+            </w:r>
+            <w:r>
+              <w:rPr>
+                <w:rFonts w:ascii="Arial" w:hAnsi="Arial" w:cs="Arial"/>
+                <w:sz w:val="14"/>
+                <w:szCs w:val="16"/>
+                <w:lang w:val="en-PK"/>
+              </w:rPr>
+              <w:t>E</w:t>
+            </w:r>
+            <w:r>
+              <w:rPr>
+                <w:rFonts w:ascii="Arial" w:hAnsi="Arial" w:cs="Arial"/>
+                <w:sz w:val="14"/>
+                <w:szCs w:val="16"/>
                 <w:lang w:val="en-PK"/>
               </w:rPr>
               <w:t xml:space="preserve"> }}</w:t>
@@ -1118,47 +1119,35 @@
             <w:pPr>
               <w:pStyle w:val="TableParagraph"/>
               <w:rPr>
-                <w:rFonts w:ascii="Times New Roman"/>
-                <w:sz w:val="20"/>
-                <w:lang w:val="en-PK"/>
-              </w:rPr>
-            </w:pPr>
-            <w:r>
-              <w:rPr>
-                <w:rFonts w:ascii="Times New Roman"/>
-                <w:sz w:val="20"/>
-                <w:lang w:val="en-PK"/>
-              </w:rPr>
-              <w:t xml:space="preserve"> </w:t>
-            </w:r>
-            <w:r>
-              <w:rPr>
-                <w:rFonts w:ascii="Times New Roman"/>
-                <w:sz w:val="20"/>
-                <w:lang w:val="en-PK"/>
-              </w:rPr>
-              <w:t>{{</w:t>
-            </w:r>
-            <w:r>
-              <w:rPr>
-                <w:rFonts w:ascii="Times New Roman"/>
-                <w:sz w:val="20"/>
-                <w:lang w:val="en-PK"/>
-              </w:rPr>
-              <w:t xml:space="preserve"> </w:t>
-            </w:r>
-            <w:r>
-              <w:rPr>
-                <w:rFonts w:ascii="Times New Roman"/>
-                <w:sz w:val="20"/>
-                <w:lang w:val="en-PK"/>
-              </w:rPr>
-              <w:t>REVIEW_COMP</w:t>
-            </w:r>
-            <w:r>
-              <w:rPr>
-                <w:rFonts w:ascii="Times New Roman"/>
-                <w:sz w:val="20"/>
+                <w:rFonts w:ascii="Arial" w:hAnsi="Arial" w:cs="Arial"/>
+                <w:sz w:val="14"/>
+                <w:szCs w:val="16"/>
+                <w:lang w:val="en-PK"/>
+              </w:rPr>
+            </w:pPr>
+            <w:r>
+              <w:rPr>
+                <w:rFonts w:ascii="Arial" w:hAnsi="Arial" w:cs="Arial"/>
+                <w:sz w:val="14"/>
+                <w:szCs w:val="16"/>
+                <w:lang w:val="en-PK"/>
+              </w:rPr>
+              <w:t xml:space="preserve"> {{ </w:t>
+            </w:r>
+            <w:r>
+              <w:rPr>
+                <w:rFonts w:ascii="Arial" w:hAnsi="Arial" w:cs="Arial"/>
+                <w:sz w:val="14"/>
+                <w:szCs w:val="16"/>
+                <w:lang w:val="en-PK"/>
+              </w:rPr>
+              <w:t>T3</w:t>
+            </w:r>
+            <w:r>
+              <w:rPr>
+                <w:rFonts w:ascii="Arial" w:hAnsi="Arial" w:cs="Arial"/>
+                <w:sz w:val="14"/>
+                <w:szCs w:val="16"/>
                 <w:lang w:val="en-PK"/>
               </w:rPr>
               <w:t xml:space="preserve"> }}</w:t>
@@ -1179,10 +1168,21 @@
             <w:pPr>
               <w:pStyle w:val="TableParagraph"/>
               <w:rPr>
-                <w:rFonts w:ascii="Times New Roman"/>
-                <w:sz w:val="20"/>
-              </w:rPr>
-            </w:pPr>
+                <w:rFonts w:ascii="Arial" w:hAnsi="Arial" w:cs="Arial"/>
+                <w:sz w:val="14"/>
+                <w:szCs w:val="16"/>
+                <w:lang w:val="en-PK"/>
+              </w:rPr>
+            </w:pPr>
+            <w:r>
+              <w:rPr>
+                <w:rFonts w:ascii="Arial" w:hAnsi="Arial" w:cs="Arial"/>
+                <w:sz w:val="14"/>
+                <w:szCs w:val="16"/>
+                <w:lang w:val="en-PK"/>
+              </w:rPr>
+              <w:t xml:space="preserve"> {{ P3 }}</w:t>
+            </w:r>
           </w:p>
         </w:tc>
       </w:tr>
@@ -1205,39 +1205,35 @@
             <w:pPr>
               <w:pStyle w:val="TableParagraph"/>
               <w:rPr>
-                <w:rFonts w:ascii="Times New Roman"/>
-                <w:sz w:val="20"/>
-                <w:lang w:val="en-PK"/>
-              </w:rPr>
-            </w:pPr>
-            <w:r>
-              <w:rPr>
-                <w:rFonts w:ascii="Times New Roman"/>
-                <w:sz w:val="20"/>
-                <w:lang w:val="en-PK"/>
-              </w:rPr>
-              <w:t xml:space="preserve"> </w:t>
-            </w:r>
-            <w:r>
-              <w:rPr>
-                <w:rFonts w:ascii="Times New Roman"/>
-                <w:sz w:val="20"/>
-                <w:lang w:val="en-PK"/>
-              </w:rPr>
-              <w:t xml:space="preserve">{{ </w:t>
-            </w:r>
-            <w:r>
-              <w:rPr>
-                <w:rFonts w:ascii="Times New Roman"/>
-                <w:sz w:val="20"/>
-                <w:lang w:val="en-PK"/>
-              </w:rPr>
-              <w:t>ITEMS</w:t>
-            </w:r>
-            <w:r>
-              <w:rPr>
-                <w:rFonts w:ascii="Times New Roman"/>
-                <w:sz w:val="20"/>
+                <w:rFonts w:ascii="Arial" w:hAnsi="Arial" w:cs="Arial"/>
+                <w:sz w:val="14"/>
+                <w:szCs w:val="16"/>
+                <w:lang w:val="en-PK"/>
+              </w:rPr>
+            </w:pPr>
+            <w:r>
+              <w:rPr>
+                <w:rFonts w:ascii="Arial" w:hAnsi="Arial" w:cs="Arial"/>
+                <w:sz w:val="14"/>
+                <w:szCs w:val="16"/>
+                <w:lang w:val="en-PK"/>
+              </w:rPr>
+              <w:t xml:space="preserve"> {{ I</w:t>
+            </w:r>
+            <w:r>
+              <w:rPr>
+                <w:rFonts w:ascii="Arial" w:hAnsi="Arial" w:cs="Arial"/>
+                <w:sz w:val="14"/>
+                <w:szCs w:val="16"/>
+                <w:lang w:val="en-PK"/>
+              </w:rPr>
+              <w:t>4</w:t>
+            </w:r>
+            <w:r>
+              <w:rPr>
+                <w:rFonts w:ascii="Arial" w:hAnsi="Arial" w:cs="Arial"/>
+                <w:sz w:val="14"/>
+                <w:szCs w:val="16"/>
                 <w:lang w:val="en-PK"/>
               </w:rPr>
               <w:t xml:space="preserve"> }}</w:t>
@@ -1260,42 +1256,38 @@
             <w:pPr>
               <w:pStyle w:val="TableParagraph"/>
               <w:rPr>
-                <w:rFonts w:ascii="Times New Roman"/>
-                <w:sz w:val="20"/>
-                <w:lang w:val="en-PK"/>
-              </w:rPr>
-            </w:pPr>
-            <w:r>
-              <w:rPr>
-                <w:rFonts w:ascii="Times New Roman"/>
-                <w:sz w:val="20"/>
-                <w:lang w:val="en-PK"/>
-              </w:rPr>
-              <w:t xml:space="preserve"> </w:t>
-            </w:r>
-            <w:r>
-              <w:rPr>
-                <w:rFonts w:ascii="Times New Roman"/>
-                <w:sz w:val="20"/>
-                <w:lang w:val="en-PK"/>
-              </w:rPr>
-              <w:t xml:space="preserve">{{ </w:t>
-            </w:r>
-            <w:r>
-              <w:rPr>
-                <w:rFonts w:ascii="Times New Roman"/>
-                <w:sz w:val="20"/>
-                <w:lang w:val="en-PK"/>
-              </w:rPr>
-              <w:t>TEAM_MEMBER</w:t>
-            </w:r>
-            <w:r>
-              <w:rPr>
-                <w:rFonts w:ascii="Times New Roman"/>
-                <w:sz w:val="20"/>
-                <w:lang w:val="en-PK"/>
-              </w:rPr>
-              <w:t xml:space="preserve"> }}</w:t>
+                <w:rFonts w:ascii="Arial" w:hAnsi="Arial" w:cs="Arial"/>
+                <w:sz w:val="14"/>
+                <w:szCs w:val="16"/>
+                <w:lang w:val="en-PK"/>
+              </w:rPr>
+            </w:pPr>
+            <w:r>
+              <w:rPr>
+                <w:rFonts w:ascii="Arial" w:hAnsi="Arial" w:cs="Arial"/>
+                <w:sz w:val="14"/>
+                <w:szCs w:val="16"/>
+                <w:lang w:val="en-PK"/>
+              </w:rPr>
+              <w:t xml:space="preserve"> {{ </w:t>
+            </w:r>
+            <w:r>
+              <w:rPr>
+                <w:rFonts w:ascii="Arial" w:hAnsi="Arial" w:cs="Arial"/>
+                <w:sz w:val="14"/>
+                <w:szCs w:val="16"/>
+                <w:lang w:val="en-PK"/>
+              </w:rPr>
+              <w:t xml:space="preserve">F </w:t>
+            </w:r>
+            <w:r>
+              <w:rPr>
+                <w:rFonts w:ascii="Arial" w:hAnsi="Arial" w:cs="Arial"/>
+                <w:sz w:val="14"/>
+                <w:szCs w:val="16"/>
+                <w:lang w:val="en-PK"/>
+              </w:rPr>
+              <w:t>}}</w:t>
             </w:r>
           </w:p>
         </w:tc>
@@ -1315,19 +1307,30 @@
             <w:pPr>
               <w:pStyle w:val="TableParagraph"/>
               <w:rPr>
-                <w:rFonts w:ascii="Times New Roman"/>
-                <w:sz w:val="20"/>
-                <w:lang w:val="en-PK"/>
-              </w:rPr>
-            </w:pPr>
-            <w:r>
-              <w:rPr>
-                <w:rFonts w:ascii="Times New Roman"/>
-                <w:sz w:val="20"/>
+                <w:rFonts w:ascii="Arial" w:hAnsi="Arial" w:cs="Arial"/>
+                <w:sz w:val="14"/>
+                <w:szCs w:val="16"/>
+                <w:lang w:val="en-PK"/>
+              </w:rPr>
+            </w:pPr>
+            <w:r>
+              <w:rPr>
+                <w:rFonts w:ascii="Arial" w:hAnsi="Arial" w:cs="Arial"/>
+                <w:sz w:val="14"/>
+                <w:szCs w:val="16"/>
                 <w:lang w:val="en-PK"/>
               </w:rPr>
               <w:t xml:space="preserve"> </w:t>
             </w:r>
+            <w:r>
+              <w:rPr>
+                <w:rFonts w:ascii="Arial" w:hAnsi="Arial" w:cs="Arial"/>
+                <w:sz w:val="14"/>
+                <w:szCs w:val="16"/>
+                <w:lang w:val="en-PK"/>
+              </w:rPr>
+              <w:t>{{ G }}</w:t>
+            </w:r>
           </w:p>
         </w:tc>
         <w:tc>
@@ -1345,47 +1348,35 @@
             <w:pPr>
               <w:pStyle w:val="TableParagraph"/>
               <w:rPr>
-                <w:rFonts w:ascii="Times New Roman"/>
-                <w:sz w:val="20"/>
-                <w:lang w:val="en-PK"/>
-              </w:rPr>
-            </w:pPr>
-            <w:r>
-              <w:rPr>
-                <w:rFonts w:ascii="Times New Roman"/>
-                <w:sz w:val="20"/>
-                <w:lang w:val="en-PK"/>
-              </w:rPr>
-              <w:t xml:space="preserve"> </w:t>
-            </w:r>
-            <w:r>
-              <w:rPr>
-                <w:rFonts w:ascii="Times New Roman"/>
-                <w:sz w:val="20"/>
-                <w:lang w:val="en-PK"/>
-              </w:rPr>
-              <w:t>{{</w:t>
-            </w:r>
-            <w:r>
-              <w:rPr>
-                <w:rFonts w:ascii="Times New Roman"/>
-                <w:sz w:val="20"/>
-                <w:lang w:val="en-PK"/>
-              </w:rPr>
-              <w:t xml:space="preserve"> </w:t>
-            </w:r>
-            <w:r>
-              <w:rPr>
-                <w:rFonts w:ascii="Times New Roman"/>
-                <w:sz w:val="20"/>
-                <w:lang w:val="en-PK"/>
-              </w:rPr>
-              <w:t>ABIS_START</w:t>
-            </w:r>
-            <w:r>
-              <w:rPr>
-                <w:rFonts w:ascii="Times New Roman"/>
-                <w:sz w:val="20"/>
+                <w:rFonts w:ascii="Arial" w:hAnsi="Arial" w:cs="Arial"/>
+                <w:sz w:val="14"/>
+                <w:szCs w:val="16"/>
+                <w:lang w:val="en-PK"/>
+              </w:rPr>
+            </w:pPr>
+            <w:r>
+              <w:rPr>
+                <w:rFonts w:ascii="Arial" w:hAnsi="Arial" w:cs="Arial"/>
+                <w:sz w:val="14"/>
+                <w:szCs w:val="16"/>
+                <w:lang w:val="en-PK"/>
+              </w:rPr>
+              <w:t xml:space="preserve"> {{ </w:t>
+            </w:r>
+            <w:r>
+              <w:rPr>
+                <w:rFonts w:ascii="Arial" w:hAnsi="Arial" w:cs="Arial"/>
+                <w:sz w:val="14"/>
+                <w:szCs w:val="16"/>
+                <w:lang w:val="en-PK"/>
+              </w:rPr>
+              <w:t>T4</w:t>
+            </w:r>
+            <w:r>
+              <w:rPr>
+                <w:rFonts w:ascii="Arial" w:hAnsi="Arial" w:cs="Arial"/>
+                <w:sz w:val="14"/>
+                <w:szCs w:val="16"/>
                 <w:lang w:val="en-PK"/>
               </w:rPr>
               <w:t xml:space="preserve"> }}</w:t>
@@ -1406,10 +1397,21 @@
             <w:pPr>
               <w:pStyle w:val="TableParagraph"/>
               <w:rPr>
-                <w:rFonts w:ascii="Times New Roman"/>
-                <w:sz w:val="20"/>
-              </w:rPr>
-            </w:pPr>
+                <w:rFonts w:ascii="Arial" w:hAnsi="Arial" w:cs="Arial"/>
+                <w:sz w:val="14"/>
+                <w:szCs w:val="16"/>
+                <w:lang w:val="en-PK"/>
+              </w:rPr>
+            </w:pPr>
+            <w:r>
+              <w:rPr>
+                <w:rFonts w:ascii="Arial" w:hAnsi="Arial" w:cs="Arial"/>
+                <w:sz w:val="14"/>
+                <w:szCs w:val="16"/>
+                <w:lang w:val="en-PK"/>
+              </w:rPr>
+              <w:t xml:space="preserve"> {{ P4 }}</w:t>
+            </w:r>
           </w:p>
         </w:tc>
       </w:tr>
@@ -1432,39 +1434,35 @@
             <w:pPr>
               <w:pStyle w:val="TableParagraph"/>
               <w:rPr>
-                <w:rFonts w:ascii="Times New Roman"/>
-                <w:sz w:val="20"/>
-                <w:lang w:val="en-PK"/>
-              </w:rPr>
-            </w:pPr>
-            <w:r>
-              <w:rPr>
-                <w:rFonts w:ascii="Times New Roman"/>
-                <w:sz w:val="20"/>
-                <w:lang w:val="en-PK"/>
-              </w:rPr>
-              <w:t xml:space="preserve"> </w:t>
-            </w:r>
-            <w:r>
-              <w:rPr>
-                <w:rFonts w:ascii="Times New Roman"/>
-                <w:sz w:val="20"/>
-                <w:lang w:val="en-PK"/>
-              </w:rPr>
-              <w:t xml:space="preserve">{{ </w:t>
-            </w:r>
-            <w:r>
-              <w:rPr>
-                <w:rFonts w:ascii="Times New Roman"/>
-                <w:sz w:val="20"/>
-                <w:lang w:val="en-PK"/>
-              </w:rPr>
-              <w:t>ITEMS</w:t>
-            </w:r>
-            <w:r>
-              <w:rPr>
-                <w:rFonts w:ascii="Times New Roman"/>
-                <w:sz w:val="20"/>
+                <w:rFonts w:ascii="Arial" w:hAnsi="Arial" w:cs="Arial"/>
+                <w:sz w:val="14"/>
+                <w:szCs w:val="16"/>
+                <w:lang w:val="en-PK"/>
+              </w:rPr>
+            </w:pPr>
+            <w:r>
+              <w:rPr>
+                <w:rFonts w:ascii="Arial" w:hAnsi="Arial" w:cs="Arial"/>
+                <w:sz w:val="14"/>
+                <w:szCs w:val="16"/>
+                <w:lang w:val="en-PK"/>
+              </w:rPr>
+              <w:t xml:space="preserve"> {{ I</w:t>
+            </w:r>
+            <w:r>
+              <w:rPr>
+                <w:rFonts w:ascii="Arial" w:hAnsi="Arial" w:cs="Arial"/>
+                <w:sz w:val="14"/>
+                <w:szCs w:val="16"/>
+                <w:lang w:val="en-PK"/>
+              </w:rPr>
+              <w:t>5</w:t>
+            </w:r>
+            <w:r>
+              <w:rPr>
+                <w:rFonts w:ascii="Arial" w:hAnsi="Arial" w:cs="Arial"/>
+                <w:sz w:val="14"/>
+                <w:szCs w:val="16"/>
                 <w:lang w:val="en-PK"/>
               </w:rPr>
               <w:t xml:space="preserve"> }}</w:t>
@@ -1487,10 +1485,21 @@
             <w:pPr>
               <w:pStyle w:val="TableParagraph"/>
               <w:rPr>
-                <w:rFonts w:ascii="Times New Roman"/>
-                <w:sz w:val="20"/>
-              </w:rPr>
-            </w:pPr>
+                <w:rFonts w:ascii="Arial" w:hAnsi="Arial" w:cs="Arial"/>
+                <w:sz w:val="14"/>
+                <w:szCs w:val="16"/>
+                <w:lang w:val="en-PK"/>
+              </w:rPr>
+            </w:pPr>
+            <w:r>
+              <w:rPr>
+                <w:rFonts w:ascii="Arial" w:hAnsi="Arial" w:cs="Arial"/>
+                <w:sz w:val="14"/>
+                <w:szCs w:val="16"/>
+                <w:lang w:val="en-PK"/>
+              </w:rPr>
+              <w:t xml:space="preserve"> {{ H }}</w:t>
+            </w:r>
           </w:p>
         </w:tc>
         <w:tc>
@@ -1509,10 +1518,21 @@
             <w:pPr>
               <w:pStyle w:val="TableParagraph"/>
               <w:rPr>
-                <w:rFonts w:ascii="Times New Roman"/>
-                <w:sz w:val="20"/>
-              </w:rPr>
-            </w:pPr>
+                <w:rFonts w:ascii="Arial" w:hAnsi="Arial" w:cs="Arial"/>
+                <w:sz w:val="14"/>
+                <w:szCs w:val="16"/>
+                <w:lang w:val="en-PK"/>
+              </w:rPr>
+            </w:pPr>
+            <w:r>
+              <w:rPr>
+                <w:rFonts w:ascii="Arial" w:hAnsi="Arial" w:cs="Arial"/>
+                <w:sz w:val="14"/>
+                <w:szCs w:val="16"/>
+                <w:lang w:val="en-PK"/>
+              </w:rPr>
+              <w:t xml:space="preserve"> {{ I }}</w:t>
+            </w:r>
           </w:p>
         </w:tc>
         <w:tc>
@@ -1530,50 +1550,38 @@
             <w:pPr>
               <w:pStyle w:val="TableParagraph"/>
               <w:rPr>
-                <w:rFonts w:ascii="Times New Roman"/>
-                <w:sz w:val="20"/>
-                <w:lang w:val="en-PK"/>
-              </w:rPr>
-            </w:pPr>
-            <w:r>
-              <w:rPr>
-                <w:rFonts w:ascii="Times New Roman"/>
-                <w:sz w:val="20"/>
-                <w:lang w:val="en-PK"/>
-              </w:rPr>
-              <w:t xml:space="preserve"> </w:t>
-            </w:r>
-            <w:r>
-              <w:rPr>
-                <w:rFonts w:ascii="Times New Roman"/>
-                <w:sz w:val="20"/>
-                <w:lang w:val="en-PK"/>
-              </w:rPr>
-              <w:t>{{</w:t>
-            </w:r>
-            <w:r>
-              <w:rPr>
-                <w:rFonts w:ascii="Times New Roman"/>
-                <w:sz w:val="20"/>
-                <w:lang w:val="en-PK"/>
-              </w:rPr>
-              <w:t xml:space="preserve"> </w:t>
-            </w:r>
-            <w:r>
-              <w:rPr>
-                <w:rFonts w:ascii="Times New Roman"/>
-                <w:sz w:val="20"/>
-                <w:lang w:val="en-PK"/>
-              </w:rPr>
-              <w:t>ABIS_END</w:t>
-            </w:r>
-            <w:r>
-              <w:rPr>
-                <w:rFonts w:ascii="Times New Roman"/>
-                <w:sz w:val="20"/>
-                <w:lang w:val="en-PK"/>
-              </w:rPr>
-              <w:t xml:space="preserve"> }}</w:t>
+                <w:rFonts w:ascii="Arial" w:hAnsi="Arial" w:cs="Arial"/>
+                <w:sz w:val="14"/>
+                <w:szCs w:val="16"/>
+                <w:lang w:val="en-PK"/>
+              </w:rPr>
+            </w:pPr>
+            <w:r>
+              <w:rPr>
+                <w:rFonts w:ascii="Arial" w:hAnsi="Arial" w:cs="Arial"/>
+                <w:sz w:val="14"/>
+                <w:szCs w:val="16"/>
+                <w:lang w:val="en-PK"/>
+              </w:rPr>
+              <w:t xml:space="preserve"> {{ </w:t>
+            </w:r>
+            <w:r>
+              <w:rPr>
+                <w:rFonts w:ascii="Arial" w:hAnsi="Arial" w:cs="Arial"/>
+                <w:sz w:val="14"/>
+                <w:szCs w:val="16"/>
+                <w:lang w:val="en-PK"/>
+              </w:rPr>
+              <w:t>T5</w:t>
+            </w:r>
+            <w:r>
+              <w:rPr>
+                <w:rFonts w:ascii="Arial" w:hAnsi="Arial" w:cs="Arial"/>
+                <w:sz w:val="14"/>
+                <w:szCs w:val="16"/>
+                <w:lang w:val="en-PK"/>
+              </w:rPr>
+              <w:t>}}</w:t>
             </w:r>
           </w:p>
         </w:tc>
@@ -1591,10 +1599,21 @@
             <w:pPr>
               <w:pStyle w:val="TableParagraph"/>
               <w:rPr>
-                <w:rFonts w:ascii="Times New Roman"/>
-                <w:sz w:val="20"/>
-              </w:rPr>
-            </w:pPr>
+                <w:rFonts w:ascii="Arial" w:hAnsi="Arial" w:cs="Arial"/>
+                <w:sz w:val="14"/>
+                <w:szCs w:val="16"/>
+                <w:lang w:val="en-PK"/>
+              </w:rPr>
+            </w:pPr>
+            <w:r>
+              <w:rPr>
+                <w:rFonts w:ascii="Arial" w:hAnsi="Arial" w:cs="Arial"/>
+                <w:sz w:val="14"/>
+                <w:szCs w:val="16"/>
+                <w:lang w:val="en-PK"/>
+              </w:rPr>
+              <w:t xml:space="preserve"> {{ P5 }}</w:t>
+            </w:r>
           </w:p>
         </w:tc>
       </w:tr>
@@ -1617,30 +1636,43 @@
             <w:pPr>
               <w:pStyle w:val="TableParagraph"/>
               <w:rPr>
-                <w:rFonts w:ascii="Times New Roman"/>
-                <w:sz w:val="20"/>
-              </w:rPr>
-            </w:pPr>
-            <w:r>
-              <w:rPr>
-                <w:rFonts w:ascii="Times New Roman"/>
-                <w:sz w:val="20"/>
-                <w:lang w:val="en-PK"/>
-              </w:rPr>
-              <w:t xml:space="preserve">{{ </w:t>
-            </w:r>
-            <w:r>
-              <w:rPr>
-                <w:rFonts w:ascii="Times New Roman"/>
-                <w:sz w:val="20"/>
-                <w:lang w:val="en-PK"/>
-              </w:rPr>
-              <w:t>ITEMS</w:t>
-            </w:r>
-            <w:r>
-              <w:rPr>
-                <w:rFonts w:ascii="Times New Roman"/>
-                <w:sz w:val="20"/>
+                <w:rFonts w:ascii="Arial" w:hAnsi="Arial" w:cs="Arial"/>
+                <w:sz w:val="14"/>
+                <w:szCs w:val="16"/>
+                <w:lang w:val="en-PK"/>
+              </w:rPr>
+            </w:pPr>
+            <w:r>
+              <w:rPr>
+                <w:rFonts w:ascii="Arial" w:hAnsi="Arial" w:cs="Arial"/>
+                <w:sz w:val="14"/>
+                <w:szCs w:val="16"/>
+              </w:rPr>
+              <w:t xml:space="preserve"> </w:t>
+            </w:r>
+            <w:r>
+              <w:rPr>
+                <w:rFonts w:ascii="Arial" w:hAnsi="Arial" w:cs="Arial"/>
+                <w:sz w:val="14"/>
+                <w:szCs w:val="16"/>
+                <w:lang w:val="en-PK"/>
+              </w:rPr>
+              <w:t>{{ I</w:t>
+            </w:r>
+            <w:r>
+              <w:rPr>
+                <w:rFonts w:ascii="Arial" w:hAnsi="Arial" w:cs="Arial"/>
+                <w:sz w:val="14"/>
+                <w:szCs w:val="16"/>
+                <w:lang w:val="en-PK"/>
+              </w:rPr>
+              <w:t>6</w:t>
+            </w:r>
+            <w:r>
+              <w:rPr>
+                <w:rFonts w:ascii="Arial" w:hAnsi="Arial" w:cs="Arial"/>
+                <w:sz w:val="14"/>
+                <w:szCs w:val="16"/>
                 <w:lang w:val="en-PK"/>
               </w:rPr>
               <w:t xml:space="preserve"> }}</w:t>
@@ -1663,10 +1695,21 @@
             <w:pPr>
               <w:pStyle w:val="TableParagraph"/>
               <w:rPr>
-                <w:rFonts w:ascii="Times New Roman"/>
-                <w:sz w:val="20"/>
-              </w:rPr>
-            </w:pPr>
+                <w:rFonts w:ascii="Arial" w:hAnsi="Arial" w:cs="Arial"/>
+                <w:sz w:val="14"/>
+                <w:szCs w:val="16"/>
+                <w:lang w:val="en-PK"/>
+              </w:rPr>
+            </w:pPr>
+            <w:r>
+              <w:rPr>
+                <w:rFonts w:ascii="Arial" w:hAnsi="Arial" w:cs="Arial"/>
+                <w:sz w:val="14"/>
+                <w:szCs w:val="16"/>
+                <w:lang w:val="en-PK"/>
+              </w:rPr>
+              <w:t xml:space="preserve"> {{ J }}</w:t>
+            </w:r>
           </w:p>
         </w:tc>
         <w:tc>
@@ -1685,10 +1728,21 @@
             <w:pPr>
               <w:pStyle w:val="TableParagraph"/>
               <w:rPr>
-                <w:rFonts w:ascii="Times New Roman"/>
-                <w:sz w:val="20"/>
-              </w:rPr>
-            </w:pPr>
+                <w:rFonts w:ascii="Arial" w:hAnsi="Arial" w:cs="Arial"/>
+                <w:sz w:val="14"/>
+                <w:szCs w:val="16"/>
+                <w:lang w:val="en-PK"/>
+              </w:rPr>
+            </w:pPr>
+            <w:r>
+              <w:rPr>
+                <w:rFonts w:ascii="Arial" w:hAnsi="Arial" w:cs="Arial"/>
+                <w:sz w:val="14"/>
+                <w:szCs w:val="16"/>
+                <w:lang w:val="en-PK"/>
+              </w:rPr>
+              <w:t xml:space="preserve"> {{ K}}</w:t>
+            </w:r>
           </w:p>
         </w:tc>
         <w:tc>
@@ -1706,47 +1760,44 @@
             <w:pPr>
               <w:pStyle w:val="TableParagraph"/>
               <w:rPr>
-                <w:rFonts w:ascii="Times New Roman"/>
-                <w:sz w:val="20"/>
-                <w:lang w:val="en-PK"/>
-              </w:rPr>
-            </w:pPr>
-            <w:r>
-              <w:rPr>
-                <w:rFonts w:ascii="Times New Roman"/>
-                <w:sz w:val="20"/>
+                <w:rFonts w:ascii="Arial" w:hAnsi="Arial" w:cs="Arial"/>
+                <w:sz w:val="14"/>
+                <w:szCs w:val="16"/>
+                <w:lang w:val="en-PK"/>
+              </w:rPr>
+            </w:pPr>
+            <w:r>
+              <w:rPr>
+                <w:rFonts w:ascii="Arial" w:hAnsi="Arial" w:cs="Arial"/>
+                <w:sz w:val="14"/>
+                <w:szCs w:val="16"/>
                 <w:lang w:val="en-PK"/>
               </w:rPr>
               <w:t xml:space="preserve"> </w:t>
             </w:r>
             <w:r>
               <w:rPr>
-                <w:rFonts w:ascii="Times New Roman"/>
-                <w:sz w:val="20"/>
-                <w:lang w:val="en-PK"/>
-              </w:rPr>
-              <w:t>{{</w:t>
-            </w:r>
-            <w:r>
-              <w:rPr>
-                <w:rFonts w:ascii="Times New Roman"/>
-                <w:sz w:val="20"/>
-                <w:lang w:val="en-PK"/>
-              </w:rPr>
-              <w:t xml:space="preserve"> </w:t>
-            </w:r>
-            <w:r>
-              <w:rPr>
-                <w:rFonts w:ascii="Times New Roman"/>
-                <w:sz w:val="20"/>
-                <w:lang w:val="en-PK"/>
-              </w:rPr>
-              <w:t>TO_CPR</w:t>
-            </w:r>
-            <w:r>
-              <w:rPr>
-                <w:rFonts w:ascii="Times New Roman"/>
-                <w:sz w:val="20"/>
+                <w:rFonts w:ascii="Arial" w:hAnsi="Arial" w:cs="Arial"/>
+                <w:sz w:val="14"/>
+                <w:szCs w:val="16"/>
+                <w:lang w:val="en-PK"/>
+              </w:rPr>
+              <w:t xml:space="preserve">{{ </w:t>
+            </w:r>
+            <w:r>
+              <w:rPr>
+                <w:rFonts w:ascii="Arial" w:hAnsi="Arial" w:cs="Arial"/>
+                <w:sz w:val="14"/>
+                <w:szCs w:val="16"/>
+                <w:lang w:val="en-PK"/>
+              </w:rPr>
+              <w:t>T6</w:t>
+            </w:r>
+            <w:r>
+              <w:rPr>
+                <w:rFonts w:ascii="Arial" w:hAnsi="Arial" w:cs="Arial"/>
+                <w:sz w:val="14"/>
+                <w:szCs w:val="16"/>
                 <w:lang w:val="en-PK"/>
               </w:rPr>
               <w:t xml:space="preserve"> }}</w:t>
@@ -1767,10 +1818,21 @@
             <w:pPr>
               <w:pStyle w:val="TableParagraph"/>
               <w:rPr>
-                <w:rFonts w:ascii="Times New Roman"/>
-                <w:sz w:val="20"/>
-              </w:rPr>
-            </w:pPr>
+                <w:rFonts w:ascii="Arial" w:hAnsi="Arial" w:cs="Arial"/>
+                <w:sz w:val="14"/>
+                <w:szCs w:val="16"/>
+                <w:lang w:val="en-PK"/>
+              </w:rPr>
+            </w:pPr>
+            <w:r>
+              <w:rPr>
+                <w:rFonts w:ascii="Arial" w:hAnsi="Arial" w:cs="Arial"/>
+                <w:sz w:val="14"/>
+                <w:szCs w:val="16"/>
+                <w:lang w:val="en-PK"/>
+              </w:rPr>
+              <w:t xml:space="preserve"> {{ P6 }}</w:t>
+            </w:r>
           </w:p>
         </w:tc>
       </w:tr>
@@ -3716,7 +3778,7 @@
 </file>
 
 <file path=word/styles.xml><?xml version="1.0" encoding="utf-8"?>
-<w:styles xmlns:mc="http://schemas.openxmlformats.org/markup-compatibility/2006" xmlns:r="http://schemas.openxmlformats.org/officeDocument/2006/relationships" xmlns:w="http://schemas.openxmlformats.org/wordprocessingml/2006/main" xmlns:w14="http://schemas.microsoft.com/office/word/2010/wordml" xmlns:w15="http://schemas.microsoft.com/office/word/2012/wordml" xmlns:w16cex="http://schemas.microsoft.com/office/word/2018/wordml/cex" xmlns:w16cid="http://schemas.microsoft.com/office/word/2016/wordml/cid" xmlns:w16="http://schemas.microsoft.com/office/word/2018/wordml" xmlns:w16se="http://schemas.microsoft.com/office/word/2015/wordml/symex" mc:Ignorable="w14 w15 w16se w16cid w16 w16cex">
+<w:styles xmlns:mc="http://schemas.openxmlformats.org/markup-compatibility/2006" xmlns:r="http://schemas.openxmlformats.org/officeDocument/2006/relationships" xmlns:w="http://schemas.openxmlformats.org/wordprocessingml/2006/main" xmlns:w14="http://schemas.microsoft.com/office/word/2010/wordml" xmlns:w15="http://schemas.microsoft.com/office/word/2012/wordml" xmlns:w16cex="http://schemas.microsoft.com/office/word/2018/wordml/cex" xmlns:w16cid="http://schemas.microsoft.com/office/word/2016/wordml/cid" xmlns:w16="http://schemas.microsoft.com/office/word/2018/wordml" xmlns:w16sdtdh="http://schemas.microsoft.com/office/word/2020/wordml/sdtdatahash" xmlns:w16se="http://schemas.microsoft.com/office/word/2015/wordml/symex" mc:Ignorable="w14 w15 w16se w16cid w16 w16cex w16sdtdh">
   <w:docDefaults>
     <w:rPrDefault>
       <w:rPr>

</xml_diff>

<commit_message>
completed first build of sheets engine all sheets working now
</commit_message>
<xml_diff>
--- a/modules/templates/processing.docx
+++ b/modules/templates/processing.docx
@@ -194,10 +194,42 @@
       <w:pPr>
         <w:pStyle w:val="BodyText"/>
         <w:rPr>
+          <w:rFonts w:ascii="Arial" w:hAnsi="Arial" w:cs="Arial"/>
+          <w:sz w:val="15"/>
+        </w:rPr>
+      </w:pPr>
+      <w:r>
+        <w:rPr>
           <w:rFonts w:ascii="Arial Black"/>
           <w:sz w:val="15"/>
         </w:rPr>
-      </w:pPr>
+        <w:tab/>
+      </w:r>
+      <w:r>
+        <w:rPr>
+          <w:rFonts w:ascii="Arial Black"/>
+          <w:sz w:val="15"/>
+        </w:rPr>
+        <w:tab/>
+      </w:r>
+      <w:proofErr w:type="gramStart"/>
+      <w:r>
+        <w:rPr>
+          <w:rFonts w:ascii="Arial" w:hAnsi="Arial" w:cs="Arial"/>
+          <w:sz w:val="16"/>
+          <w:szCs w:val="16"/>
+        </w:rPr>
+        <w:t>{{ AGENCY</w:t>
+      </w:r>
+      <w:proofErr w:type="gramEnd"/>
+      <w:r>
+        <w:rPr>
+          <w:rFonts w:ascii="Arial" w:hAnsi="Arial" w:cs="Arial"/>
+          <w:sz w:val="16"/>
+          <w:szCs w:val="16"/>
+        </w:rPr>
+        <w:t>_CASE2 }}</w:t>
+      </w:r>
     </w:p>
     <w:p>
       <w:pPr>
@@ -224,17 +256,40 @@
       <w:r>
         <w:t xml:space="preserve"> </w:t>
       </w:r>
+      <w:proofErr w:type="gramStart"/>
       <w:r>
         <w:rPr>
+          <w:rFonts w:ascii="Arial" w:hAnsi="Arial" w:cs="Arial"/>
+          <w:b/>
+          <w:bCs/>
+          <w:sz w:val="20"/>
+          <w:szCs w:val="20"/>
           <w:u w:val="single"/>
         </w:rPr>
-        <w:t>{{ AGENCY_CASE }}</w:t>
+        <w:t>{{ AGENCY</w:t>
+      </w:r>
+      <w:proofErr w:type="gramEnd"/>
+      <w:r>
+        <w:rPr>
+          <w:rFonts w:ascii="Arial" w:hAnsi="Arial" w:cs="Arial"/>
+          <w:b/>
+          <w:bCs/>
+          <w:sz w:val="20"/>
+          <w:szCs w:val="20"/>
+          <w:u w:val="single"/>
+        </w:rPr>
+        <w:t>_CASE }}</w:t>
       </w:r>
       <w:r>
         <w:rPr>
+          <w:rFonts w:ascii="Arial" w:hAnsi="Arial" w:cs="Arial"/>
+          <w:b/>
+          <w:bCs/>
+          <w:sz w:val="20"/>
+          <w:szCs w:val="20"/>
           <w:u w:val="single"/>
         </w:rPr>
-        <w:tab/>
+        <w:t xml:space="preserve"> </w:t>
       </w:r>
       <w:r>
         <w:t xml:space="preserve">Analyst: </w:t>
@@ -247,12 +302,22 @@
       </w:r>
       <w:r>
         <w:rPr>
+          <w:rFonts w:ascii="Arial" w:hAnsi="Arial" w:cs="Arial"/>
+          <w:b/>
+          <w:bCs/>
+          <w:sz w:val="20"/>
+          <w:szCs w:val="20"/>
           <w:u w:val="single"/>
         </w:rPr>
         <w:t xml:space="preserve">{{ </w:t>
       </w:r>
       <w:r>
         <w:rPr>
+          <w:rFonts w:ascii="Arial" w:hAnsi="Arial" w:cs="Arial"/>
+          <w:b/>
+          <w:bCs/>
+          <w:sz w:val="20"/>
+          <w:szCs w:val="20"/>
           <w:u w:val="single"/>
           <w:lang w:val="en-PK"/>
         </w:rPr>
@@ -260,6 +325,11 @@
       </w:r>
       <w:r>
         <w:rPr>
+          <w:rFonts w:ascii="Arial" w:hAnsi="Arial" w:cs="Arial"/>
+          <w:b/>
+          <w:bCs/>
+          <w:sz w:val="20"/>
+          <w:szCs w:val="20"/>
           <w:u w:val="single"/>
         </w:rPr>
         <w:t xml:space="preserve"> }}</w:t>
@@ -522,16 +592,36 @@
                 <w:szCs w:val="16"/>
                 <w:lang w:val="en-PK"/>
               </w:rPr>
-              <w:t xml:space="preserve"> {{</w:t>
-            </w:r>
-            <w:r>
-              <w:rPr>
-                <w:rFonts w:ascii="Arial" w:hAnsi="Arial" w:cs="Arial"/>
-                <w:sz w:val="14"/>
-                <w:szCs w:val="16"/>
-                <w:lang w:val="en-PK"/>
-              </w:rPr>
-              <w:t xml:space="preserve"> I1</w:t>
+              <w:t xml:space="preserve"> </w:t>
+            </w:r>
+            <w:proofErr w:type="gramStart"/>
+            <w:r>
+              <w:rPr>
+                <w:rFonts w:ascii="Arial" w:hAnsi="Arial" w:cs="Arial"/>
+                <w:sz w:val="14"/>
+                <w:szCs w:val="16"/>
+                <w:lang w:val="en-PK"/>
+              </w:rPr>
+              <w:t>{{</w:t>
+            </w:r>
+            <w:r>
+              <w:rPr>
+                <w:rFonts w:ascii="Arial" w:hAnsi="Arial" w:cs="Arial"/>
+                <w:sz w:val="14"/>
+                <w:szCs w:val="16"/>
+                <w:lang w:val="en-PK"/>
+              </w:rPr>
+              <w:t xml:space="preserve"> I</w:t>
+            </w:r>
+            <w:proofErr w:type="gramEnd"/>
+            <w:r>
+              <w:rPr>
+                <w:rFonts w:ascii="Arial" w:hAnsi="Arial" w:cs="Arial"/>
+                <w:sz w:val="14"/>
+                <w:szCs w:val="16"/>
+                <w:lang w:val="en-PK"/>
+              </w:rPr>
+              <w:t>1</w:t>
             </w:r>
             <w:r>
               <w:rPr>
@@ -615,7 +705,17 @@
                 <w:szCs w:val="16"/>
                 <w:lang w:val="en-PK"/>
               </w:rPr>
-              <w:t xml:space="preserve"> {{ </w:t>
+              <w:t xml:space="preserve"> </w:t>
+            </w:r>
+            <w:proofErr w:type="gramStart"/>
+            <w:r>
+              <w:rPr>
+                <w:rFonts w:ascii="Arial" w:hAnsi="Arial" w:cs="Arial"/>
+                <w:sz w:val="14"/>
+                <w:szCs w:val="16"/>
+                <w:lang w:val="en-PK"/>
+              </w:rPr>
+              <w:t xml:space="preserve">{{ </w:t>
             </w:r>
             <w:r>
               <w:rPr>
@@ -626,6 +726,7 @@
               </w:rPr>
               <w:t>A</w:t>
             </w:r>
+            <w:proofErr w:type="gramEnd"/>
             <w:r>
               <w:rPr>
                 <w:rFonts w:ascii="Arial" w:hAnsi="Arial" w:cs="Arial"/>
@@ -667,6 +768,7 @@
               </w:rPr>
               <w:t xml:space="preserve"> </w:t>
             </w:r>
+            <w:proofErr w:type="gramStart"/>
             <w:r>
               <w:rPr>
                 <w:rFonts w:ascii="Arial" w:hAnsi="Arial" w:cs="Arial"/>
@@ -683,7 +785,17 @@
                 <w:szCs w:val="16"/>
                 <w:lang w:val="en-PK"/>
               </w:rPr>
-              <w:t>T1</w:t>
+              <w:t>T</w:t>
+            </w:r>
+            <w:proofErr w:type="gramEnd"/>
+            <w:r>
+              <w:rPr>
+                <w:rFonts w:ascii="Arial" w:hAnsi="Arial" w:cs="Arial"/>
+                <w:sz w:val="14"/>
+                <w:szCs w:val="16"/>
+                <w:lang w:val="en-PK"/>
+              </w:rPr>
+              <w:t>1</w:t>
             </w:r>
             <w:r>
               <w:rPr>
@@ -723,7 +835,27 @@
                 <w:szCs w:val="16"/>
                 <w:lang w:val="en-PK"/>
               </w:rPr>
-              <w:t xml:space="preserve"> {{ P1 }}</w:t>
+              <w:t xml:space="preserve"> </w:t>
+            </w:r>
+            <w:proofErr w:type="gramStart"/>
+            <w:r>
+              <w:rPr>
+                <w:rFonts w:ascii="Arial" w:hAnsi="Arial" w:cs="Arial"/>
+                <w:sz w:val="14"/>
+                <w:szCs w:val="16"/>
+                <w:lang w:val="en-PK"/>
+              </w:rPr>
+              <w:t>{{ P</w:t>
+            </w:r>
+            <w:proofErr w:type="gramEnd"/>
+            <w:r>
+              <w:rPr>
+                <w:rFonts w:ascii="Arial" w:hAnsi="Arial" w:cs="Arial"/>
+                <w:sz w:val="14"/>
+                <w:szCs w:val="16"/>
+                <w:lang w:val="en-PK"/>
+              </w:rPr>
+              <w:t>1 }}</w:t>
             </w:r>
           </w:p>
         </w:tc>
@@ -760,8 +892,19 @@
                 <w:szCs w:val="16"/>
                 <w:lang w:val="en-PK"/>
               </w:rPr>
-              <w:t xml:space="preserve"> {{ I</w:t>
-            </w:r>
+              <w:t xml:space="preserve"> </w:t>
+            </w:r>
+            <w:proofErr w:type="gramStart"/>
+            <w:r>
+              <w:rPr>
+                <w:rFonts w:ascii="Arial" w:hAnsi="Arial" w:cs="Arial"/>
+                <w:sz w:val="14"/>
+                <w:szCs w:val="16"/>
+                <w:lang w:val="en-PK"/>
+              </w:rPr>
+              <w:t>{{ I</w:t>
+            </w:r>
+            <w:proofErr w:type="gramEnd"/>
             <w:r>
               <w:rPr>
                 <w:rFonts w:ascii="Arial" w:hAnsi="Arial" w:cs="Arial"/>
@@ -811,7 +954,27 @@
                 <w:szCs w:val="16"/>
                 <w:lang w:val="en-PK"/>
               </w:rPr>
-              <w:t xml:space="preserve"> {{ B }}</w:t>
+              <w:t xml:space="preserve"> </w:t>
+            </w:r>
+            <w:proofErr w:type="gramStart"/>
+            <w:r>
+              <w:rPr>
+                <w:rFonts w:ascii="Arial" w:hAnsi="Arial" w:cs="Arial"/>
+                <w:sz w:val="14"/>
+                <w:szCs w:val="16"/>
+                <w:lang w:val="en-PK"/>
+              </w:rPr>
+              <w:t>{{ B</w:t>
+            </w:r>
+            <w:proofErr w:type="gramEnd"/>
+            <w:r>
+              <w:rPr>
+                <w:rFonts w:ascii="Arial" w:hAnsi="Arial" w:cs="Arial"/>
+                <w:sz w:val="14"/>
+                <w:szCs w:val="16"/>
+                <w:lang w:val="en-PK"/>
+              </w:rPr>
+              <w:t xml:space="preserve"> }}</w:t>
             </w:r>
           </w:p>
         </w:tc>
@@ -844,7 +1007,17 @@
                 <w:szCs w:val="16"/>
                 <w:lang w:val="en-PK"/>
               </w:rPr>
-              <w:t xml:space="preserve"> {{ </w:t>
+              <w:t xml:space="preserve"> </w:t>
+            </w:r>
+            <w:proofErr w:type="gramStart"/>
+            <w:r>
+              <w:rPr>
+                <w:rFonts w:ascii="Arial" w:hAnsi="Arial" w:cs="Arial"/>
+                <w:sz w:val="14"/>
+                <w:szCs w:val="16"/>
+                <w:lang w:val="en-PK"/>
+              </w:rPr>
+              <w:t xml:space="preserve">{{ </w:t>
             </w:r>
             <w:r>
               <w:rPr>
@@ -855,6 +1028,7 @@
               </w:rPr>
               <w:t>C</w:t>
             </w:r>
+            <w:proofErr w:type="gramEnd"/>
             <w:r>
               <w:rPr>
                 <w:rFonts w:ascii="Arial" w:hAnsi="Arial" w:cs="Arial"/>
@@ -894,16 +1068,36 @@
                 <w:szCs w:val="16"/>
                 <w:lang w:val="en-PK"/>
               </w:rPr>
-              <w:t xml:space="preserve"> {{ </w:t>
-            </w:r>
-            <w:r>
-              <w:rPr>
-                <w:rFonts w:ascii="Arial" w:hAnsi="Arial" w:cs="Arial"/>
-                <w:sz w:val="14"/>
-                <w:szCs w:val="16"/>
-                <w:lang w:val="en-PK"/>
-              </w:rPr>
-              <w:t>T2</w:t>
+              <w:t xml:space="preserve"> </w:t>
+            </w:r>
+            <w:proofErr w:type="gramStart"/>
+            <w:r>
+              <w:rPr>
+                <w:rFonts w:ascii="Arial" w:hAnsi="Arial" w:cs="Arial"/>
+                <w:sz w:val="14"/>
+                <w:szCs w:val="16"/>
+                <w:lang w:val="en-PK"/>
+              </w:rPr>
+              <w:t xml:space="preserve">{{ </w:t>
+            </w:r>
+            <w:r>
+              <w:rPr>
+                <w:rFonts w:ascii="Arial" w:hAnsi="Arial" w:cs="Arial"/>
+                <w:sz w:val="14"/>
+                <w:szCs w:val="16"/>
+                <w:lang w:val="en-PK"/>
+              </w:rPr>
+              <w:t>T</w:t>
+            </w:r>
+            <w:proofErr w:type="gramEnd"/>
+            <w:r>
+              <w:rPr>
+                <w:rFonts w:ascii="Arial" w:hAnsi="Arial" w:cs="Arial"/>
+                <w:sz w:val="14"/>
+                <w:szCs w:val="16"/>
+                <w:lang w:val="en-PK"/>
+              </w:rPr>
+              <w:t>2</w:t>
             </w:r>
             <w:r>
               <w:rPr>
@@ -943,7 +1137,27 @@
                 <w:szCs w:val="16"/>
                 <w:lang w:val="en-PK"/>
               </w:rPr>
-              <w:t xml:space="preserve"> {{ P2 }}</w:t>
+              <w:t xml:space="preserve"> </w:t>
+            </w:r>
+            <w:proofErr w:type="gramStart"/>
+            <w:r>
+              <w:rPr>
+                <w:rFonts w:ascii="Arial" w:hAnsi="Arial" w:cs="Arial"/>
+                <w:sz w:val="14"/>
+                <w:szCs w:val="16"/>
+                <w:lang w:val="en-PK"/>
+              </w:rPr>
+              <w:t>{{ P</w:t>
+            </w:r>
+            <w:proofErr w:type="gramEnd"/>
+            <w:r>
+              <w:rPr>
+                <w:rFonts w:ascii="Arial" w:hAnsi="Arial" w:cs="Arial"/>
+                <w:sz w:val="14"/>
+                <w:szCs w:val="16"/>
+                <w:lang w:val="en-PK"/>
+              </w:rPr>
+              <w:t>2 }}</w:t>
             </w:r>
           </w:p>
         </w:tc>
@@ -980,8 +1194,19 @@
                 <w:szCs w:val="16"/>
                 <w:lang w:val="en-PK"/>
               </w:rPr>
-              <w:t xml:space="preserve"> {{ I</w:t>
-            </w:r>
+              <w:t xml:space="preserve"> </w:t>
+            </w:r>
+            <w:proofErr w:type="gramStart"/>
+            <w:r>
+              <w:rPr>
+                <w:rFonts w:ascii="Arial" w:hAnsi="Arial" w:cs="Arial"/>
+                <w:sz w:val="14"/>
+                <w:szCs w:val="16"/>
+                <w:lang w:val="en-PK"/>
+              </w:rPr>
+              <w:t>{{ I</w:t>
+            </w:r>
+            <w:proofErr w:type="gramEnd"/>
             <w:r>
               <w:rPr>
                 <w:rFonts w:ascii="Arial" w:hAnsi="Arial" w:cs="Arial"/>
@@ -1031,7 +1256,17 @@
                 <w:szCs w:val="16"/>
                 <w:lang w:val="en-PK"/>
               </w:rPr>
-              <w:t xml:space="preserve"> {{ </w:t>
+              <w:t xml:space="preserve"> </w:t>
+            </w:r>
+            <w:proofErr w:type="gramStart"/>
+            <w:r>
+              <w:rPr>
+                <w:rFonts w:ascii="Arial" w:hAnsi="Arial" w:cs="Arial"/>
+                <w:sz w:val="14"/>
+                <w:szCs w:val="16"/>
+                <w:lang w:val="en-PK"/>
+              </w:rPr>
+              <w:t xml:space="preserve">{{ </w:t>
             </w:r>
             <w:r>
               <w:rPr>
@@ -1042,6 +1277,7 @@
               </w:rPr>
               <w:t>D</w:t>
             </w:r>
+            <w:proofErr w:type="gramEnd"/>
             <w:r>
               <w:rPr>
                 <w:rFonts w:ascii="Arial" w:hAnsi="Arial" w:cs="Arial"/>
@@ -1082,7 +1318,17 @@
                 <w:szCs w:val="16"/>
                 <w:lang w:val="en-PK"/>
               </w:rPr>
-              <w:t xml:space="preserve"> {{ </w:t>
+              <w:t xml:space="preserve"> </w:t>
+            </w:r>
+            <w:proofErr w:type="gramStart"/>
+            <w:r>
+              <w:rPr>
+                <w:rFonts w:ascii="Arial" w:hAnsi="Arial" w:cs="Arial"/>
+                <w:sz w:val="14"/>
+                <w:szCs w:val="16"/>
+                <w:lang w:val="en-PK"/>
+              </w:rPr>
+              <w:t xml:space="preserve">{{ </w:t>
             </w:r>
             <w:r>
               <w:rPr>
@@ -1093,6 +1339,7 @@
               </w:rPr>
               <w:t>E</w:t>
             </w:r>
+            <w:proofErr w:type="gramEnd"/>
             <w:r>
               <w:rPr>
                 <w:rFonts w:ascii="Arial" w:hAnsi="Arial" w:cs="Arial"/>
@@ -1132,16 +1379,36 @@
                 <w:szCs w:val="16"/>
                 <w:lang w:val="en-PK"/>
               </w:rPr>
-              <w:t xml:space="preserve"> {{ </w:t>
-            </w:r>
-            <w:r>
-              <w:rPr>
-                <w:rFonts w:ascii="Arial" w:hAnsi="Arial" w:cs="Arial"/>
-                <w:sz w:val="14"/>
-                <w:szCs w:val="16"/>
-                <w:lang w:val="en-PK"/>
-              </w:rPr>
-              <w:t>T3</w:t>
+              <w:t xml:space="preserve"> </w:t>
+            </w:r>
+            <w:proofErr w:type="gramStart"/>
+            <w:r>
+              <w:rPr>
+                <w:rFonts w:ascii="Arial" w:hAnsi="Arial" w:cs="Arial"/>
+                <w:sz w:val="14"/>
+                <w:szCs w:val="16"/>
+                <w:lang w:val="en-PK"/>
+              </w:rPr>
+              <w:t xml:space="preserve">{{ </w:t>
+            </w:r>
+            <w:r>
+              <w:rPr>
+                <w:rFonts w:ascii="Arial" w:hAnsi="Arial" w:cs="Arial"/>
+                <w:sz w:val="14"/>
+                <w:szCs w:val="16"/>
+                <w:lang w:val="en-PK"/>
+              </w:rPr>
+              <w:t>T</w:t>
+            </w:r>
+            <w:proofErr w:type="gramEnd"/>
+            <w:r>
+              <w:rPr>
+                <w:rFonts w:ascii="Arial" w:hAnsi="Arial" w:cs="Arial"/>
+                <w:sz w:val="14"/>
+                <w:szCs w:val="16"/>
+                <w:lang w:val="en-PK"/>
+              </w:rPr>
+              <w:t>3</w:t>
             </w:r>
             <w:r>
               <w:rPr>
@@ -1181,7 +1448,27 @@
                 <w:szCs w:val="16"/>
                 <w:lang w:val="en-PK"/>
               </w:rPr>
-              <w:t xml:space="preserve"> {{ P3 }}</w:t>
+              <w:t xml:space="preserve"> </w:t>
+            </w:r>
+            <w:proofErr w:type="gramStart"/>
+            <w:r>
+              <w:rPr>
+                <w:rFonts w:ascii="Arial" w:hAnsi="Arial" w:cs="Arial"/>
+                <w:sz w:val="14"/>
+                <w:szCs w:val="16"/>
+                <w:lang w:val="en-PK"/>
+              </w:rPr>
+              <w:t>{{ P</w:t>
+            </w:r>
+            <w:proofErr w:type="gramEnd"/>
+            <w:r>
+              <w:rPr>
+                <w:rFonts w:ascii="Arial" w:hAnsi="Arial" w:cs="Arial"/>
+                <w:sz w:val="14"/>
+                <w:szCs w:val="16"/>
+                <w:lang w:val="en-PK"/>
+              </w:rPr>
+              <w:t>3 }}</w:t>
             </w:r>
           </w:p>
         </w:tc>
@@ -1218,8 +1505,19 @@
                 <w:szCs w:val="16"/>
                 <w:lang w:val="en-PK"/>
               </w:rPr>
-              <w:t xml:space="preserve"> {{ I</w:t>
-            </w:r>
+              <w:t xml:space="preserve"> </w:t>
+            </w:r>
+            <w:proofErr w:type="gramStart"/>
+            <w:r>
+              <w:rPr>
+                <w:rFonts w:ascii="Arial" w:hAnsi="Arial" w:cs="Arial"/>
+                <w:sz w:val="14"/>
+                <w:szCs w:val="16"/>
+                <w:lang w:val="en-PK"/>
+              </w:rPr>
+              <w:t>{{ I</w:t>
+            </w:r>
+            <w:proofErr w:type="gramEnd"/>
             <w:r>
               <w:rPr>
                 <w:rFonts w:ascii="Arial" w:hAnsi="Arial" w:cs="Arial"/>
@@ -1269,16 +1567,36 @@
                 <w:szCs w:val="16"/>
                 <w:lang w:val="en-PK"/>
               </w:rPr>
-              <w:t xml:space="preserve"> {{ </w:t>
-            </w:r>
-            <w:r>
-              <w:rPr>
-                <w:rFonts w:ascii="Arial" w:hAnsi="Arial" w:cs="Arial"/>
-                <w:sz w:val="14"/>
-                <w:szCs w:val="16"/>
-                <w:lang w:val="en-PK"/>
-              </w:rPr>
-              <w:t xml:space="preserve">F </w:t>
+              <w:t xml:space="preserve"> </w:t>
+            </w:r>
+            <w:proofErr w:type="gramStart"/>
+            <w:r>
+              <w:rPr>
+                <w:rFonts w:ascii="Arial" w:hAnsi="Arial" w:cs="Arial"/>
+                <w:sz w:val="14"/>
+                <w:szCs w:val="16"/>
+                <w:lang w:val="en-PK"/>
+              </w:rPr>
+              <w:t xml:space="preserve">{{ </w:t>
+            </w:r>
+            <w:r>
+              <w:rPr>
+                <w:rFonts w:ascii="Arial" w:hAnsi="Arial" w:cs="Arial"/>
+                <w:sz w:val="14"/>
+                <w:szCs w:val="16"/>
+                <w:lang w:val="en-PK"/>
+              </w:rPr>
+              <w:t>F</w:t>
+            </w:r>
+            <w:proofErr w:type="gramEnd"/>
+            <w:r>
+              <w:rPr>
+                <w:rFonts w:ascii="Arial" w:hAnsi="Arial" w:cs="Arial"/>
+                <w:sz w:val="14"/>
+                <w:szCs w:val="16"/>
+                <w:lang w:val="en-PK"/>
+              </w:rPr>
+              <w:t xml:space="preserve"> </w:t>
             </w:r>
             <w:r>
               <w:rPr>
@@ -1322,14 +1640,25 @@
               </w:rPr>
               <w:t xml:space="preserve"> </w:t>
             </w:r>
-            <w:r>
-              <w:rPr>
-                <w:rFonts w:ascii="Arial" w:hAnsi="Arial" w:cs="Arial"/>
-                <w:sz w:val="14"/>
-                <w:szCs w:val="16"/>
-                <w:lang w:val="en-PK"/>
-              </w:rPr>
-              <w:t>{{ G }}</w:t>
+            <w:proofErr w:type="gramStart"/>
+            <w:r>
+              <w:rPr>
+                <w:rFonts w:ascii="Arial" w:hAnsi="Arial" w:cs="Arial"/>
+                <w:sz w:val="14"/>
+                <w:szCs w:val="16"/>
+                <w:lang w:val="en-PK"/>
+              </w:rPr>
+              <w:t>{{ G</w:t>
+            </w:r>
+            <w:proofErr w:type="gramEnd"/>
+            <w:r>
+              <w:rPr>
+                <w:rFonts w:ascii="Arial" w:hAnsi="Arial" w:cs="Arial"/>
+                <w:sz w:val="14"/>
+                <w:szCs w:val="16"/>
+                <w:lang w:val="en-PK"/>
+              </w:rPr>
+              <w:t xml:space="preserve"> }}</w:t>
             </w:r>
           </w:p>
         </w:tc>
@@ -1361,16 +1690,36 @@
                 <w:szCs w:val="16"/>
                 <w:lang w:val="en-PK"/>
               </w:rPr>
-              <w:t xml:space="preserve"> {{ </w:t>
-            </w:r>
-            <w:r>
-              <w:rPr>
-                <w:rFonts w:ascii="Arial" w:hAnsi="Arial" w:cs="Arial"/>
-                <w:sz w:val="14"/>
-                <w:szCs w:val="16"/>
-                <w:lang w:val="en-PK"/>
-              </w:rPr>
-              <w:t>T4</w:t>
+              <w:t xml:space="preserve"> </w:t>
+            </w:r>
+            <w:proofErr w:type="gramStart"/>
+            <w:r>
+              <w:rPr>
+                <w:rFonts w:ascii="Arial" w:hAnsi="Arial" w:cs="Arial"/>
+                <w:sz w:val="14"/>
+                <w:szCs w:val="16"/>
+                <w:lang w:val="en-PK"/>
+              </w:rPr>
+              <w:t xml:space="preserve">{{ </w:t>
+            </w:r>
+            <w:r>
+              <w:rPr>
+                <w:rFonts w:ascii="Arial" w:hAnsi="Arial" w:cs="Arial"/>
+                <w:sz w:val="14"/>
+                <w:szCs w:val="16"/>
+                <w:lang w:val="en-PK"/>
+              </w:rPr>
+              <w:t>T</w:t>
+            </w:r>
+            <w:proofErr w:type="gramEnd"/>
+            <w:r>
+              <w:rPr>
+                <w:rFonts w:ascii="Arial" w:hAnsi="Arial" w:cs="Arial"/>
+                <w:sz w:val="14"/>
+                <w:szCs w:val="16"/>
+                <w:lang w:val="en-PK"/>
+              </w:rPr>
+              <w:t>4</w:t>
             </w:r>
             <w:r>
               <w:rPr>
@@ -1410,7 +1759,27 @@
                 <w:szCs w:val="16"/>
                 <w:lang w:val="en-PK"/>
               </w:rPr>
-              <w:t xml:space="preserve"> {{ P4 }}</w:t>
+              <w:t xml:space="preserve"> </w:t>
+            </w:r>
+            <w:proofErr w:type="gramStart"/>
+            <w:r>
+              <w:rPr>
+                <w:rFonts w:ascii="Arial" w:hAnsi="Arial" w:cs="Arial"/>
+                <w:sz w:val="14"/>
+                <w:szCs w:val="16"/>
+                <w:lang w:val="en-PK"/>
+              </w:rPr>
+              <w:t>{{ P</w:t>
+            </w:r>
+            <w:proofErr w:type="gramEnd"/>
+            <w:r>
+              <w:rPr>
+                <w:rFonts w:ascii="Arial" w:hAnsi="Arial" w:cs="Arial"/>
+                <w:sz w:val="14"/>
+                <w:szCs w:val="16"/>
+                <w:lang w:val="en-PK"/>
+              </w:rPr>
+              <w:t>4 }}</w:t>
             </w:r>
           </w:p>
         </w:tc>
@@ -1447,8 +1816,19 @@
                 <w:szCs w:val="16"/>
                 <w:lang w:val="en-PK"/>
               </w:rPr>
-              <w:t xml:space="preserve"> {{ I</w:t>
-            </w:r>
+              <w:t xml:space="preserve"> </w:t>
+            </w:r>
+            <w:proofErr w:type="gramStart"/>
+            <w:r>
+              <w:rPr>
+                <w:rFonts w:ascii="Arial" w:hAnsi="Arial" w:cs="Arial"/>
+                <w:sz w:val="14"/>
+                <w:szCs w:val="16"/>
+                <w:lang w:val="en-PK"/>
+              </w:rPr>
+              <w:t>{{ I</w:t>
+            </w:r>
+            <w:proofErr w:type="gramEnd"/>
             <w:r>
               <w:rPr>
                 <w:rFonts w:ascii="Arial" w:hAnsi="Arial" w:cs="Arial"/>
@@ -1498,7 +1878,27 @@
                 <w:szCs w:val="16"/>
                 <w:lang w:val="en-PK"/>
               </w:rPr>
-              <w:t xml:space="preserve"> {{ H }}</w:t>
+              <w:t xml:space="preserve"> </w:t>
+            </w:r>
+            <w:proofErr w:type="gramStart"/>
+            <w:r>
+              <w:rPr>
+                <w:rFonts w:ascii="Arial" w:hAnsi="Arial" w:cs="Arial"/>
+                <w:sz w:val="14"/>
+                <w:szCs w:val="16"/>
+                <w:lang w:val="en-PK"/>
+              </w:rPr>
+              <w:t>{{ H</w:t>
+            </w:r>
+            <w:proofErr w:type="gramEnd"/>
+            <w:r>
+              <w:rPr>
+                <w:rFonts w:ascii="Arial" w:hAnsi="Arial" w:cs="Arial"/>
+                <w:sz w:val="14"/>
+                <w:szCs w:val="16"/>
+                <w:lang w:val="en-PK"/>
+              </w:rPr>
+              <w:t xml:space="preserve"> }}</w:t>
             </w:r>
           </w:p>
         </w:tc>
@@ -1531,7 +1931,27 @@
                 <w:szCs w:val="16"/>
                 <w:lang w:val="en-PK"/>
               </w:rPr>
-              <w:t xml:space="preserve"> {{ I }}</w:t>
+              <w:t xml:space="preserve"> </w:t>
+            </w:r>
+            <w:proofErr w:type="gramStart"/>
+            <w:r>
+              <w:rPr>
+                <w:rFonts w:ascii="Arial" w:hAnsi="Arial" w:cs="Arial"/>
+                <w:sz w:val="14"/>
+                <w:szCs w:val="16"/>
+                <w:lang w:val="en-PK"/>
+              </w:rPr>
+              <w:t>{{ I</w:t>
+            </w:r>
+            <w:proofErr w:type="gramEnd"/>
+            <w:r>
+              <w:rPr>
+                <w:rFonts w:ascii="Arial" w:hAnsi="Arial" w:cs="Arial"/>
+                <w:sz w:val="14"/>
+                <w:szCs w:val="16"/>
+                <w:lang w:val="en-PK"/>
+              </w:rPr>
+              <w:t xml:space="preserve"> }}</w:t>
             </w:r>
           </w:p>
         </w:tc>
@@ -1563,16 +1983,36 @@
                 <w:szCs w:val="16"/>
                 <w:lang w:val="en-PK"/>
               </w:rPr>
-              <w:t xml:space="preserve"> {{ </w:t>
-            </w:r>
-            <w:r>
-              <w:rPr>
-                <w:rFonts w:ascii="Arial" w:hAnsi="Arial" w:cs="Arial"/>
-                <w:sz w:val="14"/>
-                <w:szCs w:val="16"/>
-                <w:lang w:val="en-PK"/>
-              </w:rPr>
-              <w:t>T5</w:t>
+              <w:t xml:space="preserve"> </w:t>
+            </w:r>
+            <w:proofErr w:type="gramStart"/>
+            <w:r>
+              <w:rPr>
+                <w:rFonts w:ascii="Arial" w:hAnsi="Arial" w:cs="Arial"/>
+                <w:sz w:val="14"/>
+                <w:szCs w:val="16"/>
+                <w:lang w:val="en-PK"/>
+              </w:rPr>
+              <w:t xml:space="preserve">{{ </w:t>
+            </w:r>
+            <w:r>
+              <w:rPr>
+                <w:rFonts w:ascii="Arial" w:hAnsi="Arial" w:cs="Arial"/>
+                <w:sz w:val="14"/>
+                <w:szCs w:val="16"/>
+                <w:lang w:val="en-PK"/>
+              </w:rPr>
+              <w:t>T</w:t>
+            </w:r>
+            <w:proofErr w:type="gramEnd"/>
+            <w:r>
+              <w:rPr>
+                <w:rFonts w:ascii="Arial" w:hAnsi="Arial" w:cs="Arial"/>
+                <w:sz w:val="14"/>
+                <w:szCs w:val="16"/>
+                <w:lang w:val="en-PK"/>
+              </w:rPr>
+              <w:t>5</w:t>
             </w:r>
             <w:r>
               <w:rPr>
@@ -1612,7 +2052,27 @@
                 <w:szCs w:val="16"/>
                 <w:lang w:val="en-PK"/>
               </w:rPr>
-              <w:t xml:space="preserve"> {{ P5 }}</w:t>
+              <w:t xml:space="preserve"> </w:t>
+            </w:r>
+            <w:proofErr w:type="gramStart"/>
+            <w:r>
+              <w:rPr>
+                <w:rFonts w:ascii="Arial" w:hAnsi="Arial" w:cs="Arial"/>
+                <w:sz w:val="14"/>
+                <w:szCs w:val="16"/>
+                <w:lang w:val="en-PK"/>
+              </w:rPr>
+              <w:t>{{ P</w:t>
+            </w:r>
+            <w:proofErr w:type="gramEnd"/>
+            <w:r>
+              <w:rPr>
+                <w:rFonts w:ascii="Arial" w:hAnsi="Arial" w:cs="Arial"/>
+                <w:sz w:val="14"/>
+                <w:szCs w:val="16"/>
+                <w:lang w:val="en-PK"/>
+              </w:rPr>
+              <w:t>5 }}</w:t>
             </w:r>
           </w:p>
         </w:tc>
@@ -1650,6 +2110,7 @@
               </w:rPr>
               <w:t xml:space="preserve"> </w:t>
             </w:r>
+            <w:proofErr w:type="gramStart"/>
             <w:r>
               <w:rPr>
                 <w:rFonts w:ascii="Arial" w:hAnsi="Arial" w:cs="Arial"/>
@@ -1659,6 +2120,7 @@
               </w:rPr>
               <w:t>{{ I</w:t>
             </w:r>
+            <w:proofErr w:type="gramEnd"/>
             <w:r>
               <w:rPr>
                 <w:rFonts w:ascii="Arial" w:hAnsi="Arial" w:cs="Arial"/>
@@ -1708,7 +2170,27 @@
                 <w:szCs w:val="16"/>
                 <w:lang w:val="en-PK"/>
               </w:rPr>
-              <w:t xml:space="preserve"> {{ J }}</w:t>
+              <w:t xml:space="preserve"> </w:t>
+            </w:r>
+            <w:proofErr w:type="gramStart"/>
+            <w:r>
+              <w:rPr>
+                <w:rFonts w:ascii="Arial" w:hAnsi="Arial" w:cs="Arial"/>
+                <w:sz w:val="14"/>
+                <w:szCs w:val="16"/>
+                <w:lang w:val="en-PK"/>
+              </w:rPr>
+              <w:t>{{ J</w:t>
+            </w:r>
+            <w:proofErr w:type="gramEnd"/>
+            <w:r>
+              <w:rPr>
+                <w:rFonts w:ascii="Arial" w:hAnsi="Arial" w:cs="Arial"/>
+                <w:sz w:val="14"/>
+                <w:szCs w:val="16"/>
+                <w:lang w:val="en-PK"/>
+              </w:rPr>
+              <w:t xml:space="preserve"> }}</w:t>
             </w:r>
           </w:p>
         </w:tc>
@@ -1741,7 +2223,27 @@
                 <w:szCs w:val="16"/>
                 <w:lang w:val="en-PK"/>
               </w:rPr>
-              <w:t xml:space="preserve"> {{ K}}</w:t>
+              <w:t xml:space="preserve"> </w:t>
+            </w:r>
+            <w:proofErr w:type="gramStart"/>
+            <w:r>
+              <w:rPr>
+                <w:rFonts w:ascii="Arial" w:hAnsi="Arial" w:cs="Arial"/>
+                <w:sz w:val="14"/>
+                <w:szCs w:val="16"/>
+                <w:lang w:val="en-PK"/>
+              </w:rPr>
+              <w:t>{{ K</w:t>
+            </w:r>
+            <w:proofErr w:type="gramEnd"/>
+            <w:r>
+              <w:rPr>
+                <w:rFonts w:ascii="Arial" w:hAnsi="Arial" w:cs="Arial"/>
+                <w:sz w:val="14"/>
+                <w:szCs w:val="16"/>
+                <w:lang w:val="en-PK"/>
+              </w:rPr>
+              <w:t>}}</w:t>
             </w:r>
           </w:p>
         </w:tc>
@@ -1775,6 +2277,7 @@
               </w:rPr>
               <w:t xml:space="preserve"> </w:t>
             </w:r>
+            <w:proofErr w:type="gramStart"/>
             <w:r>
               <w:rPr>
                 <w:rFonts w:ascii="Arial" w:hAnsi="Arial" w:cs="Arial"/>
@@ -1791,7 +2294,17 @@
                 <w:szCs w:val="16"/>
                 <w:lang w:val="en-PK"/>
               </w:rPr>
-              <w:t>T6</w:t>
+              <w:t>T</w:t>
+            </w:r>
+            <w:proofErr w:type="gramEnd"/>
+            <w:r>
+              <w:rPr>
+                <w:rFonts w:ascii="Arial" w:hAnsi="Arial" w:cs="Arial"/>
+                <w:sz w:val="14"/>
+                <w:szCs w:val="16"/>
+                <w:lang w:val="en-PK"/>
+              </w:rPr>
+              <w:t>6</w:t>
             </w:r>
             <w:r>
               <w:rPr>
@@ -1831,7 +2344,27 @@
                 <w:szCs w:val="16"/>
                 <w:lang w:val="en-PK"/>
               </w:rPr>
-              <w:t xml:space="preserve"> {{ P6 }}</w:t>
+              <w:t xml:space="preserve"> </w:t>
+            </w:r>
+            <w:proofErr w:type="gramStart"/>
+            <w:r>
+              <w:rPr>
+                <w:rFonts w:ascii="Arial" w:hAnsi="Arial" w:cs="Arial"/>
+                <w:sz w:val="14"/>
+                <w:szCs w:val="16"/>
+                <w:lang w:val="en-PK"/>
+              </w:rPr>
+              <w:t>{{ P</w:t>
+            </w:r>
+            <w:proofErr w:type="gramEnd"/>
+            <w:r>
+              <w:rPr>
+                <w:rFonts w:ascii="Arial" w:hAnsi="Arial" w:cs="Arial"/>
+                <w:sz w:val="14"/>
+                <w:szCs w:val="16"/>
+                <w:lang w:val="en-PK"/>
+              </w:rPr>
+              <w:t>6 }}</w:t>
             </w:r>
           </w:p>
         </w:tc>
@@ -1977,6 +2510,7 @@
               <w:left w:val="single" w:sz="4" w:space="0" w:color="000000"/>
               <w:bottom w:val="single" w:sz="4" w:space="0" w:color="000000"/>
             </w:tcBorders>
+            <w:vAlign w:val="center"/>
           </w:tcPr>
           <w:p>
             <w:pPr>
@@ -1986,6 +2520,67 @@
                 <w:sz w:val="20"/>
               </w:rPr>
             </w:pPr>
+            <w:r>
+              <w:rPr>
+                <w:rFonts w:ascii="Times New Roman"/>
+                <w:sz w:val="20"/>
+              </w:rPr>
+              <w:t xml:space="preserve"> </w:t>
+            </w:r>
+            <w:proofErr w:type="gramStart"/>
+            <w:r>
+              <w:rPr>
+                <w:rFonts w:ascii="Arial" w:hAnsi="Arial" w:cs="Arial"/>
+                <w:b/>
+                <w:bCs/>
+                <w:sz w:val="16"/>
+                <w:szCs w:val="18"/>
+                <w:lang w:val="en-PK"/>
+              </w:rPr>
+              <w:t>{{ REV</w:t>
+            </w:r>
+            <w:r>
+              <w:rPr>
+                <w:rFonts w:ascii="Arial" w:hAnsi="Arial" w:cs="Arial"/>
+                <w:b/>
+                <w:bCs/>
+                <w:sz w:val="16"/>
+                <w:szCs w:val="18"/>
+              </w:rPr>
+              <w:t>I</w:t>
+            </w:r>
+            <w:r>
+              <w:rPr>
+                <w:rFonts w:ascii="Arial" w:hAnsi="Arial" w:cs="Arial"/>
+                <w:b/>
+                <w:bCs/>
+                <w:sz w:val="16"/>
+                <w:szCs w:val="18"/>
+              </w:rPr>
+              <w:t>EW</w:t>
+            </w:r>
+            <w:proofErr w:type="gramEnd"/>
+            <w:r>
+              <w:rPr>
+                <w:rFonts w:ascii="Arial" w:hAnsi="Arial" w:cs="Arial"/>
+                <w:b/>
+                <w:bCs/>
+                <w:sz w:val="16"/>
+                <w:szCs w:val="18"/>
+              </w:rPr>
+              <w:t>_START</w:t>
+            </w:r>
+            <w:r>
+              <w:rPr>
+                <w:rFonts w:ascii="Arial" w:hAnsi="Arial" w:cs="Arial"/>
+                <w:b/>
+                <w:bCs/>
+                <w:sz w:val="16"/>
+                <w:szCs w:val="18"/>
+                <w:lang w:val="en-PK"/>
+              </w:rPr>
+              <w:t xml:space="preserve"> }}</w:t>
+            </w:r>
           </w:p>
         </w:tc>
         <w:tc>
@@ -2349,8 +2944,16 @@
               <w:rPr>
                 <w:sz w:val="18"/>
               </w:rPr>
-              <w:t>Do the examinations conform to FTM Procedure</w:t>
-            </w:r>
+              <w:t xml:space="preserve">Do the examinations conform to FTM </w:t>
+            </w:r>
+            <w:proofErr w:type="gramStart"/>
+            <w:r>
+              <w:rPr>
+                <w:sz w:val="18"/>
+              </w:rPr>
+              <w:t>Procedure</w:t>
+            </w:r>
+            <w:proofErr w:type="gramEnd"/>
           </w:p>
           <w:p>
             <w:pPr>
@@ -2454,8 +3057,16 @@
               <w:rPr>
                 <w:sz w:val="18"/>
               </w:rPr>
-              <w:t>Have the appropriate examinations been</w:t>
-            </w:r>
+              <w:t xml:space="preserve">Have the appropriate examinations </w:t>
+            </w:r>
+            <w:proofErr w:type="gramStart"/>
+            <w:r>
+              <w:rPr>
+                <w:sz w:val="18"/>
+              </w:rPr>
+              <w:t>been</w:t>
+            </w:r>
+            <w:proofErr w:type="gramEnd"/>
           </w:p>
           <w:p>
             <w:pPr>
@@ -2559,8 +3170,16 @@
               <w:rPr>
                 <w:sz w:val="18"/>
               </w:rPr>
-              <w:t>Has the report been checked for grammatical</w:t>
-            </w:r>
+              <w:t xml:space="preserve">Has the report been checked for </w:t>
+            </w:r>
+            <w:proofErr w:type="gramStart"/>
+            <w:r>
+              <w:rPr>
+                <w:sz w:val="18"/>
+              </w:rPr>
+              <w:t>grammatical</w:t>
+            </w:r>
+            <w:proofErr w:type="gramEnd"/>
           </w:p>
           <w:p>
             <w:pPr>
@@ -2753,8 +3372,16 @@
               <w:rPr>
                 <w:sz w:val="18"/>
               </w:rPr>
-              <w:t>Is the wording of each test conclusions in the</w:t>
-            </w:r>
+              <w:t xml:space="preserve">Is the wording of each test conclusions in </w:t>
+            </w:r>
+            <w:proofErr w:type="gramStart"/>
+            <w:r>
+              <w:rPr>
+                <w:sz w:val="18"/>
+              </w:rPr>
+              <w:t>the</w:t>
+            </w:r>
+            <w:proofErr w:type="gramEnd"/>
           </w:p>
           <w:p>
             <w:pPr>
@@ -2859,8 +3486,16 @@
               <w:rPr>
                 <w:sz w:val="18"/>
               </w:rPr>
-              <w:t>Does the supporting data support the scientist</w:t>
-            </w:r>
+              <w:t xml:space="preserve">Does the supporting data support the </w:t>
+            </w:r>
+            <w:proofErr w:type="gramStart"/>
+            <w:r>
+              <w:rPr>
+                <w:sz w:val="18"/>
+              </w:rPr>
+              <w:t>scientist</w:t>
+            </w:r>
+            <w:proofErr w:type="gramEnd"/>
           </w:p>
           <w:p>
             <w:pPr>
@@ -3040,16 +3675,6 @@
               <w:t>(Sign, Date)</w:t>
             </w:r>
           </w:p>
-        </w:tc>
-        <w:tc>
-          <w:tcPr>
-            <w:tcW w:w="3958" w:type="dxa"/>
-            <w:gridSpan w:val="3"/>
-            <w:vMerge w:val="restart"/>
-            <w:tcBorders>
-              <w:left w:val="single" w:sz="8" w:space="0" w:color="000000"/>
-            </w:tcBorders>
-          </w:tcPr>
           <w:p>
             <w:pPr>
               <w:pStyle w:val="TableParagraph"/>
@@ -3059,8 +3684,84 @@
               <w:spacing w:before="71" w:line="259" w:lineRule="auto"/>
               <w:ind w:left="20" w:right="672" w:firstLine="19"/>
               <w:rPr>
-                <w:lang w:val="en-PK"/>
-              </w:rPr>
+                <w:sz w:val="16"/>
+              </w:rPr>
+            </w:pPr>
+            <w:r>
+              <w:rPr>
+                <w:rFonts w:ascii="Arial" w:hAnsi="Arial" w:cs="Arial"/>
+                <w:b/>
+                <w:bCs/>
+                <w:sz w:val="16"/>
+                <w:szCs w:val="18"/>
+              </w:rPr>
+              <w:t xml:space="preserve"> </w:t>
+            </w:r>
+            <w:proofErr w:type="gramStart"/>
+            <w:r>
+              <w:rPr>
+                <w:rFonts w:ascii="Arial" w:hAnsi="Arial" w:cs="Arial"/>
+                <w:b/>
+                <w:bCs/>
+                <w:sz w:val="16"/>
+                <w:szCs w:val="18"/>
+                <w:lang w:val="en-PK"/>
+              </w:rPr>
+              <w:t xml:space="preserve">{{ </w:t>
+            </w:r>
+            <w:r>
+              <w:rPr>
+                <w:rFonts w:ascii="Arial" w:hAnsi="Arial" w:cs="Arial"/>
+                <w:b/>
+                <w:bCs/>
+                <w:sz w:val="16"/>
+                <w:szCs w:val="18"/>
+                <w:lang w:val="en-PK"/>
+              </w:rPr>
+              <w:t>COMP</w:t>
+            </w:r>
+            <w:proofErr w:type="gramEnd"/>
+            <w:r>
+              <w:rPr>
+                <w:rFonts w:ascii="Arial" w:hAnsi="Arial" w:cs="Arial"/>
+                <w:b/>
+                <w:bCs/>
+                <w:sz w:val="16"/>
+                <w:szCs w:val="18"/>
+                <w:lang w:val="en-PK"/>
+              </w:rPr>
+              <w:t>_END</w:t>
+            </w:r>
+            <w:r>
+              <w:rPr>
+                <w:rFonts w:ascii="Arial" w:hAnsi="Arial" w:cs="Arial"/>
+                <w:b/>
+                <w:bCs/>
+                <w:sz w:val="16"/>
+                <w:szCs w:val="18"/>
+                <w:lang w:val="en-PK"/>
+              </w:rPr>
+              <w:t xml:space="preserve"> }}</w:t>
+            </w:r>
+          </w:p>
+        </w:tc>
+        <w:tc>
+          <w:tcPr>
+            <w:tcW w:w="3958" w:type="dxa"/>
+            <w:gridSpan w:val="3"/>
+            <w:vMerge w:val="restart"/>
+            <w:tcBorders>
+              <w:left w:val="single" w:sz="8" w:space="0" w:color="000000"/>
+            </w:tcBorders>
+          </w:tcPr>
+          <w:p>
+            <w:pPr>
+              <w:pStyle w:val="TableParagraph"/>
+              <w:tabs>
+                <w:tab w:val="left" w:pos="2301"/>
+              </w:tabs>
+              <w:spacing w:before="71" w:line="259" w:lineRule="auto"/>
+              <w:ind w:left="20" w:right="672" w:firstLine="19"/>
             </w:pPr>
             <w:r>
               <w:rPr>
@@ -3108,26 +3809,26 @@
               <w:t xml:space="preserve"> </w:t>
             </w:r>
             <w:bookmarkStart w:id="0" w:name="_Hlk98842193"/>
-            <w:r>
-              <w:rPr>
-                <w:rFonts w:ascii="Times New Roman"/>
-                <w:sz w:val="20"/>
-                <w:lang w:val="en-PK"/>
-              </w:rPr>
-              <w:t xml:space="preserve">{{ </w:t>
-            </w:r>
-            <w:r>
-              <w:rPr>
-                <w:rFonts w:ascii="Times New Roman"/>
-                <w:sz w:val="20"/>
-                <w:lang w:val="en-PK"/>
-              </w:rPr>
-              <w:t>REVIEWER</w:t>
-            </w:r>
-            <w:r>
-              <w:rPr>
-                <w:rFonts w:ascii="Times New Roman"/>
-                <w:sz w:val="20"/>
+            <w:proofErr w:type="gramStart"/>
+            <w:r>
+              <w:rPr>
+                <w:rFonts w:ascii="Arial" w:hAnsi="Arial" w:cs="Arial"/>
+                <w:b/>
+                <w:bCs/>
+                <w:sz w:val="16"/>
+                <w:szCs w:val="18"/>
+                <w:lang w:val="en-PK"/>
+              </w:rPr>
+              <w:t>{{ REVIEWER</w:t>
+            </w:r>
+            <w:proofErr w:type="gramEnd"/>
+            <w:r>
+              <w:rPr>
+                <w:rFonts w:ascii="Arial" w:hAnsi="Arial" w:cs="Arial"/>
+                <w:b/>
+                <w:bCs/>
+                <w:sz w:val="16"/>
+                <w:szCs w:val="18"/>
                 <w:lang w:val="en-PK"/>
               </w:rPr>
               <w:t xml:space="preserve"> }}</w:t>
@@ -3299,6 +4000,7 @@
               <w:top w:val="single" w:sz="4" w:space="0" w:color="000000"/>
               <w:left w:val="single" w:sz="2" w:space="0" w:color="000000"/>
             </w:tcBorders>
+            <w:vAlign w:val="center"/>
           </w:tcPr>
           <w:p>
             <w:pPr>
@@ -3308,6 +4010,80 @@
                 <w:sz w:val="20"/>
               </w:rPr>
             </w:pPr>
+            <w:r>
+              <w:rPr>
+                <w:rFonts w:ascii="Arial" w:hAnsi="Arial" w:cs="Arial"/>
+                <w:b/>
+                <w:bCs/>
+                <w:sz w:val="16"/>
+                <w:szCs w:val="18"/>
+              </w:rPr>
+              <w:t xml:space="preserve"> </w:t>
+            </w:r>
+            <w:proofErr w:type="gramStart"/>
+            <w:r>
+              <w:rPr>
+                <w:rFonts w:ascii="Arial" w:hAnsi="Arial" w:cs="Arial"/>
+                <w:b/>
+                <w:bCs/>
+                <w:sz w:val="16"/>
+                <w:szCs w:val="18"/>
+                <w:lang w:val="en-PK"/>
+              </w:rPr>
+              <w:t>{{ REV</w:t>
+            </w:r>
+            <w:r>
+              <w:rPr>
+                <w:rFonts w:ascii="Arial" w:hAnsi="Arial" w:cs="Arial"/>
+                <w:b/>
+                <w:bCs/>
+                <w:sz w:val="16"/>
+                <w:szCs w:val="18"/>
+              </w:rPr>
+              <w:t>I</w:t>
+            </w:r>
+            <w:r>
+              <w:rPr>
+                <w:rFonts w:ascii="Arial" w:hAnsi="Arial" w:cs="Arial"/>
+                <w:b/>
+                <w:bCs/>
+                <w:sz w:val="16"/>
+                <w:szCs w:val="18"/>
+              </w:rPr>
+              <w:t>EW</w:t>
+            </w:r>
+            <w:proofErr w:type="gramEnd"/>
+            <w:r>
+              <w:rPr>
+                <w:rFonts w:ascii="Arial" w:hAnsi="Arial" w:cs="Arial"/>
+                <w:b/>
+                <w:bCs/>
+                <w:sz w:val="16"/>
+                <w:szCs w:val="18"/>
+              </w:rPr>
+              <w:t>_</w:t>
+            </w:r>
+            <w:r>
+              <w:rPr>
+                <w:rFonts w:ascii="Arial" w:hAnsi="Arial" w:cs="Arial"/>
+                <w:b/>
+                <w:bCs/>
+                <w:sz w:val="16"/>
+                <w:szCs w:val="18"/>
+              </w:rPr>
+              <w:t>END</w:t>
+            </w:r>
+            <w:r>
+              <w:rPr>
+                <w:rFonts w:ascii="Arial" w:hAnsi="Arial" w:cs="Arial"/>
+                <w:b/>
+                <w:bCs/>
+                <w:sz w:val="16"/>
+                <w:szCs w:val="18"/>
+                <w:lang w:val="en-PK"/>
+              </w:rPr>
+              <w:t xml:space="preserve"> }}</w:t>
+            </w:r>
           </w:p>
         </w:tc>
         <w:tc>
@@ -3443,29 +4219,32 @@
               <w:spacing w:line="219" w:lineRule="exact"/>
               <w:ind w:left="105"/>
               <w:rPr>
-                <w:sz w:val="18"/>
-              </w:rPr>
-            </w:pPr>
-            <w:r>
-              <w:rPr>
-                <w:rFonts w:ascii="Times New Roman"/>
-                <w:sz w:val="20"/>
-                <w:lang w:val="en-PK"/>
-              </w:rPr>
-              <w:t xml:space="preserve">{{ </w:t>
-            </w:r>
-            <w:r>
-              <w:rPr>
-                <w:rFonts w:ascii="Times New Roman"/>
-                <w:sz w:val="20"/>
-                <w:lang w:val="en-PK"/>
-              </w:rPr>
-              <w:t>REVIEWER</w:t>
-            </w:r>
-            <w:r>
-              <w:rPr>
-                <w:rFonts w:ascii="Times New Roman"/>
-                <w:sz w:val="20"/>
+                <w:rFonts w:ascii="Arial" w:hAnsi="Arial" w:cs="Arial"/>
+                <w:b/>
+                <w:bCs/>
+                <w:sz w:val="18"/>
+              </w:rPr>
+            </w:pPr>
+            <w:proofErr w:type="gramStart"/>
+            <w:r>
+              <w:rPr>
+                <w:rFonts w:ascii="Arial" w:hAnsi="Arial" w:cs="Arial"/>
+                <w:b/>
+                <w:bCs/>
+                <w:sz w:val="16"/>
+                <w:szCs w:val="18"/>
+                <w:lang w:val="en-PK"/>
+              </w:rPr>
+              <w:t>{{ REVIEWER</w:t>
+            </w:r>
+            <w:proofErr w:type="gramEnd"/>
+            <w:r>
+              <w:rPr>
+                <w:rFonts w:ascii="Arial" w:hAnsi="Arial" w:cs="Arial"/>
+                <w:b/>
+                <w:bCs/>
+                <w:sz w:val="16"/>
+                <w:szCs w:val="18"/>
                 <w:lang w:val="en-PK"/>
               </w:rPr>
               <w:t xml:space="preserve"> }}</w:t>
@@ -3481,7 +4260,7 @@
           <w:tab w:val="left" w:pos="11069"/>
         </w:tabs>
         <w:spacing w:before="25"/>
-        <w:ind w:left="226"/>
+        <w:ind w:left="226" w:right="340"/>
       </w:pPr>
       <w:r>
         <w:pict w14:anchorId="4CBDBF1C">
@@ -3508,6 +4287,7 @@
         </w:rPr>
         <w:t xml:space="preserve"> </w:t>
       </w:r>
+      <w:proofErr w:type="gramStart"/>
       <w:r>
         <w:rPr>
           <w:u w:val="single"/>
@@ -3519,7 +4299,15 @@
           <w:u w:val="single"/>
           <w:lang w:val="en-PK"/>
         </w:rPr>
-        <w:t>PARCEL_DETAILS</w:t>
+        <w:t>PARCEL</w:t>
+      </w:r>
+      <w:proofErr w:type="gramEnd"/>
+      <w:r>
+        <w:rPr>
+          <w:u w:val="single"/>
+          <w:lang w:val="en-PK"/>
+        </w:rPr>
+        <w:t>_DETAILS</w:t>
       </w:r>
       <w:r>
         <w:rPr>

</xml_diff>

<commit_message>
updated results templates in report
</commit_message>
<xml_diff>
--- a/modules/templates/processing.docx
+++ b/modules/templates/processing.docx
@@ -1,6 +1,6 @@
 
 <file path=word/document.xml><?xml version="1.0" encoding="utf-8"?>
-<w:document xmlns:wpc="http://schemas.microsoft.com/office/word/2010/wordprocessingCanvas" xmlns:cx="http://schemas.microsoft.com/office/drawing/2014/chartex" xmlns:cx1="http://schemas.microsoft.com/office/drawing/2015/9/8/chartex" xmlns:cx2="http://schemas.microsoft.com/office/drawing/2015/10/21/chartex" xmlns:cx3="http://schemas.microsoft.com/office/drawing/2016/5/9/chartex" xmlns:cx4="http://schemas.microsoft.com/office/drawing/2016/5/10/chartex" xmlns:cx5="http://schemas.microsoft.com/office/drawing/2016/5/11/chartex" xmlns:cx6="http://schemas.microsoft.com/office/drawing/2016/5/12/chartex" xmlns:cx7="http://schemas.microsoft.com/office/drawing/2016/5/13/chartex" xmlns:cx8="http://schemas.microsoft.com/office/drawing/2016/5/14/chartex" xmlns:mc="http://schemas.openxmlformats.org/markup-compatibility/2006" xmlns:aink="http://schemas.microsoft.com/office/drawing/2016/ink" xmlns:am3d="http://schemas.microsoft.com/office/drawing/2017/model3d" xmlns:o="urn:schemas-microsoft-com:office:office" xmlns:r="http://schemas.openxmlformats.org/officeDocument/2006/relationships" xmlns:m="http://schemas.openxmlformats.org/officeDocument/2006/math" xmlns:v="urn:schemas-microsoft-com:vml" xmlns:wp14="http://schemas.microsoft.com/office/word/2010/wordprocessingDrawing" xmlns:wp="http://schemas.openxmlformats.org/drawingml/2006/wordprocessingDrawing" xmlns:w10="urn:schemas-microsoft-com:office:word" xmlns:w="http://schemas.openxmlformats.org/wordprocessingml/2006/main" xmlns:w14="http://schemas.microsoft.com/office/word/2010/wordml" xmlns:w15="http://schemas.microsoft.com/office/word/2012/wordml" xmlns:w16cex="http://schemas.microsoft.com/office/word/2018/wordml/cex" xmlns:w16cid="http://schemas.microsoft.com/office/word/2016/wordml/cid" xmlns:w16="http://schemas.microsoft.com/office/word/2018/wordml" xmlns:w16sdtdh="http://schemas.microsoft.com/office/word/2020/wordml/sdtdatahash" xmlns:w16se="http://schemas.microsoft.com/office/word/2015/wordml/symex" xmlns:wpg="http://schemas.microsoft.com/office/word/2010/wordprocessingGroup" xmlns:wpi="http://schemas.microsoft.com/office/word/2010/wordprocessingInk" xmlns:wne="http://schemas.microsoft.com/office/word/2006/wordml" xmlns:wps="http://schemas.microsoft.com/office/word/2010/wordprocessingShape" mc:Ignorable="w14 w15 w16se w16cid w16 w16cex w16sdtdh wp14">
+<w:document xmlns:wpc="http://schemas.microsoft.com/office/word/2010/wordprocessingCanvas" xmlns:cx="http://schemas.microsoft.com/office/drawing/2014/chartex" xmlns:cx1="http://schemas.microsoft.com/office/drawing/2015/9/8/chartex" xmlns:cx2="http://schemas.microsoft.com/office/drawing/2015/10/21/chartex" xmlns:cx3="http://schemas.microsoft.com/office/drawing/2016/5/9/chartex" xmlns:cx4="http://schemas.microsoft.com/office/drawing/2016/5/10/chartex" xmlns:cx5="http://schemas.microsoft.com/office/drawing/2016/5/11/chartex" xmlns:cx6="http://schemas.microsoft.com/office/drawing/2016/5/12/chartex" xmlns:cx7="http://schemas.microsoft.com/office/drawing/2016/5/13/chartex" xmlns:cx8="http://schemas.microsoft.com/office/drawing/2016/5/14/chartex" xmlns:mc="http://schemas.openxmlformats.org/markup-compatibility/2006" xmlns:aink="http://schemas.microsoft.com/office/drawing/2016/ink" xmlns:am3d="http://schemas.microsoft.com/office/drawing/2017/model3d" xmlns:o="urn:schemas-microsoft-com:office:office" xmlns:r="http://schemas.openxmlformats.org/officeDocument/2006/relationships" xmlns:m="http://schemas.openxmlformats.org/officeDocument/2006/math" xmlns:v="urn:schemas-microsoft-com:vml" xmlns:wp14="http://schemas.microsoft.com/office/word/2010/wordprocessingDrawing" xmlns:wp="http://schemas.openxmlformats.org/drawingml/2006/wordprocessingDrawing" xmlns:w10="urn:schemas-microsoft-com:office:word" xmlns:w="http://schemas.openxmlformats.org/wordprocessingml/2006/main" xmlns:w14="http://schemas.microsoft.com/office/word/2010/wordml" xmlns:w15="http://schemas.microsoft.com/office/word/2012/wordml" xmlns:w16cex="http://schemas.microsoft.com/office/word/2018/wordml/cex" xmlns:w16cid="http://schemas.microsoft.com/office/word/2016/wordml/cid" xmlns:w16="http://schemas.microsoft.com/office/word/2018/wordml" xmlns:w16se="http://schemas.microsoft.com/office/word/2015/wordml/symex" xmlns:wpg="http://schemas.microsoft.com/office/word/2010/wordprocessingGroup" xmlns:wpi="http://schemas.microsoft.com/office/word/2010/wordprocessingInk" xmlns:wne="http://schemas.microsoft.com/office/word/2006/wordml" xmlns:wps="http://schemas.microsoft.com/office/word/2010/wordprocessingShape" mc:Ignorable="w14 w15 w16se w16cid w16 w16cex wp14">
   <w:body>
     <w:p>
       <w:pPr>
@@ -3707,8 +3707,9 @@
                 <w:szCs w:val="18"/>
                 <w:lang w:val="en-PK"/>
               </w:rPr>
-              <w:t xml:space="preserve">{{ </w:t>
-            </w:r>
+              <w:t>{{ COMP</w:t>
+            </w:r>
+            <w:proofErr w:type="gramEnd"/>
             <w:r>
               <w:rPr>
                 <w:rFonts w:ascii="Arial" w:hAnsi="Arial" w:cs="Arial"/>
@@ -3718,30 +3719,7 @@
                 <w:szCs w:val="18"/>
                 <w:lang w:val="en-PK"/>
               </w:rPr>
-              <w:t>COMP</w:t>
-            </w:r>
-            <w:proofErr w:type="gramEnd"/>
-            <w:r>
-              <w:rPr>
-                <w:rFonts w:ascii="Arial" w:hAnsi="Arial" w:cs="Arial"/>
-                <w:b/>
-                <w:bCs/>
-                <w:sz w:val="16"/>
-                <w:szCs w:val="18"/>
-                <w:lang w:val="en-PK"/>
-              </w:rPr>
-              <w:t>_END</w:t>
-            </w:r>
-            <w:r>
-              <w:rPr>
-                <w:rFonts w:ascii="Arial" w:hAnsi="Arial" w:cs="Arial"/>
-                <w:b/>
-                <w:bCs/>
-                <w:sz w:val="16"/>
-                <w:szCs w:val="18"/>
-                <w:lang w:val="en-PK"/>
-              </w:rPr>
-              <w:t xml:space="preserve"> }}</w:t>
+              <w:t>_END }}</w:t>
             </w:r>
           </w:p>
         </w:tc>
@@ -4061,17 +4039,7 @@
                 <w:sz w:val="16"/>
                 <w:szCs w:val="18"/>
               </w:rPr>
-              <w:t>_</w:t>
-            </w:r>
-            <w:r>
-              <w:rPr>
-                <w:rFonts w:ascii="Arial" w:hAnsi="Arial" w:cs="Arial"/>
-                <w:b/>
-                <w:bCs/>
-                <w:sz w:val="16"/>
-                <w:szCs w:val="18"/>
-              </w:rPr>
-              <w:t>END</w:t>
+              <w:t>_END</w:t>
             </w:r>
             <w:r>
               <w:rPr>
@@ -4284,6 +4252,22 @@
       <w:r>
         <w:rPr>
           <w:u w:val="single"/>
+        </w:rPr>
+        <w:t xml:space="preserve"> </w:t>
+      </w:r>
+      <w:r>
+        <w:rPr>
+          <w:b/>
+          <w:bCs/>
+          <w:u w:val="single"/>
+          <w:lang w:val="en-PK"/>
+        </w:rPr>
+        <w:t>Sealed Parcels:</w:t>
+      </w:r>
+      <w:r>
+        <w:rPr>
+          <w:u w:val="single"/>
+          <w:lang w:val="en-PK"/>
         </w:rPr>
         <w:t xml:space="preserve"> </w:t>
       </w:r>
@@ -4566,7 +4550,7 @@
 </file>
 
 <file path=word/styles.xml><?xml version="1.0" encoding="utf-8"?>
-<w:styles xmlns:mc="http://schemas.openxmlformats.org/markup-compatibility/2006" xmlns:r="http://schemas.openxmlformats.org/officeDocument/2006/relationships" xmlns:w="http://schemas.openxmlformats.org/wordprocessingml/2006/main" xmlns:w14="http://schemas.microsoft.com/office/word/2010/wordml" xmlns:w15="http://schemas.microsoft.com/office/word/2012/wordml" xmlns:w16cex="http://schemas.microsoft.com/office/word/2018/wordml/cex" xmlns:w16cid="http://schemas.microsoft.com/office/word/2016/wordml/cid" xmlns:w16="http://schemas.microsoft.com/office/word/2018/wordml" xmlns:w16sdtdh="http://schemas.microsoft.com/office/word/2020/wordml/sdtdatahash" xmlns:w16se="http://schemas.microsoft.com/office/word/2015/wordml/symex" mc:Ignorable="w14 w15 w16se w16cid w16 w16cex w16sdtdh">
+<w:styles xmlns:mc="http://schemas.openxmlformats.org/markup-compatibility/2006" xmlns:r="http://schemas.openxmlformats.org/officeDocument/2006/relationships" xmlns:w="http://schemas.openxmlformats.org/wordprocessingml/2006/main" xmlns:w14="http://schemas.microsoft.com/office/word/2010/wordml" xmlns:w15="http://schemas.microsoft.com/office/word/2012/wordml" xmlns:w16cex="http://schemas.microsoft.com/office/word/2018/wordml/cex" xmlns:w16cid="http://schemas.microsoft.com/office/word/2016/wordml/cid" xmlns:w16="http://schemas.microsoft.com/office/word/2018/wordml" xmlns:w16se="http://schemas.microsoft.com/office/word/2015/wordml/symex" mc:Ignorable="w14 w15 w16se w16cid w16 w16cex">
   <w:docDefaults>
     <w:rPrDefault>
       <w:rPr>

</xml_diff>

<commit_message>
fixed processing sheet evidence details issue
</commit_message>
<xml_diff>
--- a/modules/templates/processing.docx
+++ b/modules/templates/processing.docx
@@ -1,6 +1,6 @@
 
 <file path=word/document.xml><?xml version="1.0" encoding="utf-8"?>
-<w:document xmlns:wpc="http://schemas.microsoft.com/office/word/2010/wordprocessingCanvas" xmlns:cx="http://schemas.microsoft.com/office/drawing/2014/chartex" xmlns:cx1="http://schemas.microsoft.com/office/drawing/2015/9/8/chartex" xmlns:cx2="http://schemas.microsoft.com/office/drawing/2015/10/21/chartex" xmlns:cx3="http://schemas.microsoft.com/office/drawing/2016/5/9/chartex" xmlns:cx4="http://schemas.microsoft.com/office/drawing/2016/5/10/chartex" xmlns:cx5="http://schemas.microsoft.com/office/drawing/2016/5/11/chartex" xmlns:cx6="http://schemas.microsoft.com/office/drawing/2016/5/12/chartex" xmlns:cx7="http://schemas.microsoft.com/office/drawing/2016/5/13/chartex" xmlns:cx8="http://schemas.microsoft.com/office/drawing/2016/5/14/chartex" xmlns:mc="http://schemas.openxmlformats.org/markup-compatibility/2006" xmlns:aink="http://schemas.microsoft.com/office/drawing/2016/ink" xmlns:am3d="http://schemas.microsoft.com/office/drawing/2017/model3d" xmlns:o="urn:schemas-microsoft-com:office:office" xmlns:r="http://schemas.openxmlformats.org/officeDocument/2006/relationships" xmlns:m="http://schemas.openxmlformats.org/officeDocument/2006/math" xmlns:v="urn:schemas-microsoft-com:vml" xmlns:wp14="http://schemas.microsoft.com/office/word/2010/wordprocessingDrawing" xmlns:wp="http://schemas.openxmlformats.org/drawingml/2006/wordprocessingDrawing" xmlns:w10="urn:schemas-microsoft-com:office:word" xmlns:w="http://schemas.openxmlformats.org/wordprocessingml/2006/main" xmlns:w14="http://schemas.microsoft.com/office/word/2010/wordml" xmlns:w15="http://schemas.microsoft.com/office/word/2012/wordml" xmlns:w16cex="http://schemas.microsoft.com/office/word/2018/wordml/cex" xmlns:w16cid="http://schemas.microsoft.com/office/word/2016/wordml/cid" xmlns:w16="http://schemas.microsoft.com/office/word/2018/wordml" xmlns:w16se="http://schemas.microsoft.com/office/word/2015/wordml/symex" xmlns:wpg="http://schemas.microsoft.com/office/word/2010/wordprocessingGroup" xmlns:wpi="http://schemas.microsoft.com/office/word/2010/wordprocessingInk" xmlns:wne="http://schemas.microsoft.com/office/word/2006/wordml" xmlns:wps="http://schemas.microsoft.com/office/word/2010/wordprocessingShape" mc:Ignorable="w14 w15 w16se w16cid w16 w16cex wp14">
+<w:document xmlns:wpc="http://schemas.microsoft.com/office/word/2010/wordprocessingCanvas" xmlns:cx="http://schemas.microsoft.com/office/drawing/2014/chartex" xmlns:cx1="http://schemas.microsoft.com/office/drawing/2015/9/8/chartex" xmlns:cx2="http://schemas.microsoft.com/office/drawing/2015/10/21/chartex" xmlns:cx3="http://schemas.microsoft.com/office/drawing/2016/5/9/chartex" xmlns:cx4="http://schemas.microsoft.com/office/drawing/2016/5/10/chartex" xmlns:cx5="http://schemas.microsoft.com/office/drawing/2016/5/11/chartex" xmlns:cx6="http://schemas.microsoft.com/office/drawing/2016/5/12/chartex" xmlns:cx7="http://schemas.microsoft.com/office/drawing/2016/5/13/chartex" xmlns:cx8="http://schemas.microsoft.com/office/drawing/2016/5/14/chartex" xmlns:mc="http://schemas.openxmlformats.org/markup-compatibility/2006" xmlns:aink="http://schemas.microsoft.com/office/drawing/2016/ink" xmlns:am3d="http://schemas.microsoft.com/office/drawing/2017/model3d" xmlns:o="urn:schemas-microsoft-com:office:office" xmlns:r="http://schemas.openxmlformats.org/officeDocument/2006/relationships" xmlns:m="http://schemas.openxmlformats.org/officeDocument/2006/math" xmlns:v="urn:schemas-microsoft-com:vml" xmlns:wp14="http://schemas.microsoft.com/office/word/2010/wordprocessingDrawing" xmlns:wp="http://schemas.openxmlformats.org/drawingml/2006/wordprocessingDrawing" xmlns:w10="urn:schemas-microsoft-com:office:word" xmlns:w="http://schemas.openxmlformats.org/wordprocessingml/2006/main" xmlns:w14="http://schemas.microsoft.com/office/word/2010/wordml" xmlns:w15="http://schemas.microsoft.com/office/word/2012/wordml" xmlns:w16cex="http://schemas.microsoft.com/office/word/2018/wordml/cex" xmlns:w16cid="http://schemas.microsoft.com/office/word/2016/wordml/cid" xmlns:w16="http://schemas.microsoft.com/office/word/2018/wordml" xmlns:w16sdtdh="http://schemas.microsoft.com/office/word/2020/wordml/sdtdatahash" xmlns:w16se="http://schemas.microsoft.com/office/word/2015/wordml/symex" xmlns:wpg="http://schemas.microsoft.com/office/word/2010/wordprocessingGroup" xmlns:wpi="http://schemas.microsoft.com/office/word/2010/wordprocessingInk" xmlns:wne="http://schemas.microsoft.com/office/word/2006/wordml" xmlns:wps="http://schemas.microsoft.com/office/word/2010/wordprocessingShape" mc:Ignorable="w14 w15 w16se w16cid w16 w16cex w16sdtdh wp14">
   <w:body>
     <w:p>
       <w:pPr>
@@ -39,7 +39,7 @@
                     <pic:cNvPicPr/>
                   </pic:nvPicPr>
                   <pic:blipFill>
-                    <a:blip r:embed="rId4" cstate="print"/>
+                    <a:blip r:embed="rId6" cstate="print"/>
                     <a:stretch>
                       <a:fillRect/>
                     </a:stretch>
@@ -4231,6 +4231,18 @@
         <w:ind w:left="226" w:right="340"/>
       </w:pPr>
       <w:r>
+        <w:rPr>
+          <w:noProof/>
+        </w:rPr>
+        <w:pict w14:anchorId="4CADD8F3">
+          <v:shapetype id="_x0000_t32" coordsize="21600,21600" o:spt="32" o:oned="t" path="m,l21600,21600e" filled="f">
+            <v:path arrowok="t" fillok="f" o:connecttype="none"/>
+            <o:lock v:ext="edit" shapetype="t"/>
+          </v:shapetype>
+          <v:shape id="_x0000_s1031" type="#_x0000_t32" style="position:absolute;left:0;text-align:left;margin-left:66.05pt;margin-top:13.15pt;width:486.45pt;height:0;z-index:487241728;mso-position-horizontal-relative:text;mso-position-vertical-relative:text" o:connectortype="straight"/>
+        </w:pict>
+      </w:r>
+      <w:r>
         <w:pict w14:anchorId="4CBDBF1C">
           <v:rect id="_x0000_s1030" style="position:absolute;left:0;text-align:left;margin-left:278.25pt;margin-top:-87.6pt;width:306.75pt;height:50.25pt;z-index:-16075776;mso-position-horizontal-relative:page;mso-position-vertical-relative:text" stroked="f">
             <w10:wrap anchorx="page"/>
@@ -4250,9 +4262,6 @@
         <w:t>Notes:</w:t>
       </w:r>
       <w:r>
-        <w:rPr>
-          <w:u w:val="single"/>
-        </w:rPr>
         <w:t xml:space="preserve"> </w:t>
       </w:r>
       <w:r>
@@ -4273,14 +4282,10 @@
       </w:r>
       <w:proofErr w:type="gramStart"/>
       <w:r>
-        <w:rPr>
-          <w:u w:val="single"/>
-        </w:rPr>
         <w:t xml:space="preserve">{{ </w:t>
       </w:r>
       <w:r>
         <w:rPr>
-          <w:u w:val="single"/>
           <w:lang w:val="en-PK"/>
         </w:rPr>
         <w:t>PARCEL</w:t>
@@ -4288,258 +4293,64 @@
       <w:proofErr w:type="gramEnd"/>
       <w:r>
         <w:rPr>
-          <w:u w:val="single"/>
           <w:lang w:val="en-PK"/>
         </w:rPr>
         <w:t>_DETAILS</w:t>
       </w:r>
       <w:r>
-        <w:rPr>
-          <w:u w:val="single"/>
-        </w:rPr>
         <w:t xml:space="preserve"> }}</w:t>
       </w:r>
       <w:r>
         <w:rPr>
-          <w:u w:val="single"/>
+          <w:noProof/>
         </w:rPr>
-        <w:tab/>
-      </w:r>
-    </w:p>
-    <w:p>
-      <w:pPr>
-        <w:pStyle w:val="BodyText"/>
-        <w:tabs>
-          <w:tab w:val="left" w:pos="10963"/>
-        </w:tabs>
-        <w:spacing w:before="1"/>
-        <w:ind w:left="226"/>
-      </w:pPr>
-      <w:r>
-        <w:rPr>
-          <w:u w:val="single"/>
-        </w:rPr>
-        <w:t xml:space="preserve"> </w:t>
+        <w:pict w14:anchorId="1C7C0D81">
+          <v:shape id="_x0000_s1038" type="#_x0000_t32" style="position:absolute;left:0;text-align:left;margin-left:12.05pt;margin-top:13.35pt;width:542.75pt;height:0;z-index:487247872;mso-position-horizontal-relative:text;mso-position-vertical-relative:text" o:connectortype="straight"/>
+        </w:pict>
       </w:r>
       <w:r>
         <w:rPr>
-          <w:u w:val="single"/>
+          <w:noProof/>
         </w:rPr>
-        <w:tab/>
-      </w:r>
-      <w:r>
-        <w:t>_</w:t>
-      </w:r>
-    </w:p>
-    <w:p>
-      <w:pPr>
-        <w:pStyle w:val="BodyText"/>
-        <w:spacing w:before="11"/>
-        <w:rPr>
-          <w:sz w:val="15"/>
-        </w:rPr>
-      </w:pPr>
-      <w:r>
-        <w:pict w14:anchorId="26597C6D">
-          <v:shape id="_x0000_s1029" style="position:absolute;margin-left:40.3pt;margin-top:12.1pt;width:542.4pt;height:.1pt;z-index:-15728640;mso-wrap-distance-left:0;mso-wrap-distance-right:0;mso-position-horizontal-relative:page" coordorigin="806,242" coordsize="10848,0" o:spt="100" adj="0,,0" path="m806,242r10510,m11325,242r329,e" filled="f" strokeweight=".25292mm">
-            <v:stroke joinstyle="round"/>
-            <v:formulas/>
-            <v:path arrowok="t" o:connecttype="segments"/>
-            <w10:wrap type="topAndBottom" anchorx="page"/>
-          </v:shape>
+        <w:pict w14:anchorId="1C7C0D81">
+          <v:shape id="_x0000_s1037" type="#_x0000_t32" style="position:absolute;left:0;text-align:left;margin-left:11.85pt;margin-top:26.5pt;width:542.75pt;height:0;z-index:487246848;mso-position-horizontal-relative:text;mso-position-vertical-relative:text" o:connectortype="straight"/>
         </w:pict>
       </w:r>
       <w:r>
-        <w:pict w14:anchorId="5207209D">
-          <v:shape id="_x0000_s1028" style="position:absolute;margin-left:40.3pt;margin-top:25.55pt;width:542.35pt;height:.1pt;z-index:-15728128;mso-wrap-distance-left:0;mso-wrap-distance-right:0;mso-position-horizontal-relative:page" coordorigin="806,511" coordsize="10847,0" o:spt="100" adj="0,,0" path="m806,511r10073,m10886,511r767,e" filled="f" strokeweight=".25292mm">
-            <v:stroke joinstyle="round"/>
-            <v:formulas/>
-            <v:path arrowok="t" o:connecttype="segments"/>
-            <w10:wrap type="topAndBottom" anchorx="page"/>
-          </v:shape>
+        <w:rPr>
+          <w:noProof/>
+        </w:rPr>
+        <w:pict w14:anchorId="1C7C0D81">
+          <v:shape id="_x0000_s1036" type="#_x0000_t32" style="position:absolute;left:0;text-align:left;margin-left:11.95pt;margin-top:40.2pt;width:542.75pt;height:0;z-index:487245824;mso-position-horizontal-relative:text;mso-position-vertical-relative:text" o:connectortype="straight"/>
+        </w:pict>
+      </w:r>
+      <w:r>
+        <w:rPr>
+          <w:noProof/>
+        </w:rPr>
+        <w:pict w14:anchorId="1C7C0D81">
+          <v:shape id="_x0000_s1035" type="#_x0000_t32" style="position:absolute;left:0;text-align:left;margin-left:12.2pt;margin-top:53.45pt;width:542.75pt;height:0;z-index:487244800;mso-position-horizontal-relative:text;mso-position-vertical-relative:text" o:connectortype="straight"/>
+        </w:pict>
+      </w:r>
+      <w:r>
+        <w:rPr>
+          <w:noProof/>
+        </w:rPr>
+        <w:pict w14:anchorId="1C7C0D81">
+          <v:shape id="_x0000_s1034" type="#_x0000_t32" style="position:absolute;left:0;text-align:left;margin-left:11.3pt;margin-top:66.8pt;width:542.75pt;height:0;z-index:487243776;mso-position-horizontal-relative:text;mso-position-vertical-relative:text" o:connectortype="straight"/>
+        </w:pict>
+      </w:r>
+      <w:r>
+        <w:rPr>
+          <w:noProof/>
+        </w:rPr>
+        <w:pict w14:anchorId="1C7C0D81">
+          <v:shape id="_x0000_s1033" type="#_x0000_t32" style="position:absolute;left:0;text-align:left;margin-left:11.6pt;margin-top:80.15pt;width:542.75pt;height:0;z-index:487242752;mso-position-horizontal-relative:text;mso-position-vertical-relative:text" o:connectortype="straight"/>
         </w:pict>
       </w:r>
     </w:p>
-    <w:p>
-      <w:pPr>
-        <w:pStyle w:val="BodyText"/>
-        <w:spacing w:before="1"/>
-        <w:rPr>
-          <w:sz w:val="15"/>
-        </w:rPr>
-      </w:pPr>
-    </w:p>
-    <w:p>
-      <w:pPr>
-        <w:pStyle w:val="BodyText"/>
-        <w:tabs>
-          <w:tab w:val="left" w:pos="10963"/>
-        </w:tabs>
-        <w:spacing w:line="259" w:lineRule="exact"/>
-        <w:ind w:left="226"/>
-      </w:pPr>
-      <w:r>
-        <w:rPr>
-          <w:u w:val="single"/>
-        </w:rPr>
-        <w:t xml:space="preserve"> </w:t>
-      </w:r>
-      <w:r>
-        <w:rPr>
-          <w:u w:val="single"/>
-        </w:rPr>
-        <w:tab/>
-      </w:r>
-      <w:r>
-        <w:t>_</w:t>
-      </w:r>
-    </w:p>
-    <w:p>
-      <w:pPr>
-        <w:pStyle w:val="BodyText"/>
-        <w:spacing w:before="11"/>
-        <w:rPr>
-          <w:sz w:val="15"/>
-        </w:rPr>
-      </w:pPr>
-      <w:r>
-        <w:pict w14:anchorId="767AF7A8">
-          <v:shape id="_x0000_s1027" style="position:absolute;margin-left:40.3pt;margin-top:12.1pt;width:541.95pt;height:.1pt;z-index:-15727616;mso-wrap-distance-left:0;mso-wrap-distance-right:0;mso-position-horizontal-relative:page" coordorigin="806,242" coordsize="10839,0" path="m806,242r10839,e" filled="f" strokeweight=".25292mm">
-            <v:path arrowok="t"/>
-            <w10:wrap type="topAndBottom" anchorx="page"/>
-          </v:shape>
-        </w:pict>
-      </w:r>
-      <w:r>
-        <w:pict w14:anchorId="667BD2F4">
-          <v:shape id="_x0000_s1026" style="position:absolute;margin-left:40.3pt;margin-top:25.55pt;width:542.15pt;height:.1pt;z-index:-15727104;mso-wrap-distance-left:0;mso-wrap-distance-right:0;mso-position-horizontal-relative:page" coordorigin="806,511" coordsize="10843,0" o:spt="100" adj="0,,0" path="m806,511r5365,m6176,511r5473,e" filled="f" strokeweight=".25292mm">
-            <v:stroke joinstyle="round"/>
-            <v:formulas/>
-            <v:path arrowok="t" o:connecttype="segments"/>
-            <w10:wrap type="topAndBottom" anchorx="page"/>
-          </v:shape>
-        </w:pict>
-      </w:r>
-    </w:p>
-    <w:p>
-      <w:pPr>
-        <w:pStyle w:val="BodyText"/>
-        <w:spacing w:before="1"/>
-        <w:rPr>
-          <w:sz w:val="15"/>
-        </w:rPr>
-      </w:pPr>
-    </w:p>
-    <w:p>
-      <w:pPr>
-        <w:pStyle w:val="BodyText"/>
-        <w:rPr>
-          <w:sz w:val="20"/>
-        </w:rPr>
-      </w:pPr>
-    </w:p>
-    <w:p>
-      <w:pPr>
-        <w:pStyle w:val="BodyText"/>
-        <w:rPr>
-          <w:sz w:val="20"/>
-        </w:rPr>
-      </w:pPr>
-    </w:p>
-    <w:p>
-      <w:pPr>
-        <w:pStyle w:val="BodyText"/>
-        <w:spacing w:before="2"/>
-        <w:rPr>
-          <w:sz w:val="25"/>
-        </w:rPr>
-      </w:pPr>
-    </w:p>
-    <w:p>
-      <w:pPr>
-        <w:pStyle w:val="BodyText"/>
-        <w:tabs>
-          <w:tab w:val="left" w:pos="4283"/>
-          <w:tab w:val="left" w:pos="8947"/>
-          <w:tab w:val="left" w:pos="10234"/>
-          <w:tab w:val="left" w:pos="11391"/>
-        </w:tabs>
-        <w:spacing w:before="56"/>
-        <w:ind w:left="204"/>
-      </w:pPr>
-      <w:r>
-        <w:t>FTM</w:t>
-      </w:r>
-      <w:r>
-        <w:rPr>
-          <w:spacing w:val="-6"/>
-        </w:rPr>
-        <w:t xml:space="preserve"> </w:t>
-      </w:r>
-      <w:r>
-        <w:t>Procedural</w:t>
-      </w:r>
-      <w:r>
-        <w:rPr>
-          <w:spacing w:val="-4"/>
-        </w:rPr>
-        <w:t xml:space="preserve"> </w:t>
-      </w:r>
-      <w:r>
-        <w:t>Manual</w:t>
-      </w:r>
-      <w:r>
-        <w:tab/>
-        <w:t>Controlled</w:t>
-      </w:r>
-      <w:r>
-        <w:rPr>
-          <w:spacing w:val="-7"/>
-        </w:rPr>
-        <w:t xml:space="preserve"> </w:t>
-      </w:r>
-      <w:r>
-        <w:t>Copy</w:t>
-      </w:r>
-      <w:r>
-        <w:tab/>
-      </w:r>
-      <w:r>
-        <w:rPr>
-          <w:spacing w:val="-3"/>
-        </w:rPr>
-        <w:t>Page</w:t>
-      </w:r>
-      <w:r>
-        <w:rPr>
-          <w:spacing w:val="-3"/>
-          <w:u w:val="single"/>
-        </w:rPr>
-        <w:tab/>
-      </w:r>
-      <w:r>
-        <w:t>of</w:t>
-      </w:r>
-      <w:r>
-        <w:rPr>
-          <w:spacing w:val="1"/>
-        </w:rPr>
-        <w:t xml:space="preserve"> </w:t>
-      </w:r>
-      <w:r>
-        <w:rPr>
-          <w:u w:val="single"/>
-        </w:rPr>
-        <w:t xml:space="preserve"> </w:t>
-      </w:r>
-      <w:r>
-        <w:rPr>
-          <w:u w:val="single"/>
-        </w:rPr>
-        <w:tab/>
-      </w:r>
-    </w:p>
     <w:sectPr>
+      <w:footerReference w:type="default" r:id="rId7"/>
       <w:type w:val="continuous"/>
       <w:pgSz w:w="12240" w:h="15840"/>
       <w:pgMar w:top="480" w:right="160" w:bottom="280" w:left="580" w:header="720" w:footer="720" w:gutter="0"/>
@@ -4549,8 +4360,140 @@
 </w:document>
 </file>
 
+<file path=word/endnotes.xml><?xml version="1.0" encoding="utf-8"?>
+<w:endnotes xmlns:wpc="http://schemas.microsoft.com/office/word/2010/wordprocessingCanvas" xmlns:cx="http://schemas.microsoft.com/office/drawing/2014/chartex" xmlns:cx1="http://schemas.microsoft.com/office/drawing/2015/9/8/chartex" xmlns:cx2="http://schemas.microsoft.com/office/drawing/2015/10/21/chartex" xmlns:cx3="http://schemas.microsoft.com/office/drawing/2016/5/9/chartex" xmlns:cx4="http://schemas.microsoft.com/office/drawing/2016/5/10/chartex" xmlns:cx5="http://schemas.microsoft.com/office/drawing/2016/5/11/chartex" xmlns:cx6="http://schemas.microsoft.com/office/drawing/2016/5/12/chartex" xmlns:cx7="http://schemas.microsoft.com/office/drawing/2016/5/13/chartex" xmlns:cx8="http://schemas.microsoft.com/office/drawing/2016/5/14/chartex" xmlns:mc="http://schemas.openxmlformats.org/markup-compatibility/2006" xmlns:aink="http://schemas.microsoft.com/office/drawing/2016/ink" xmlns:am3d="http://schemas.microsoft.com/office/drawing/2017/model3d" xmlns:o="urn:schemas-microsoft-com:office:office" xmlns:r="http://schemas.openxmlformats.org/officeDocument/2006/relationships" xmlns:m="http://schemas.openxmlformats.org/officeDocument/2006/math" xmlns:v="urn:schemas-microsoft-com:vml" xmlns:wp14="http://schemas.microsoft.com/office/word/2010/wordprocessingDrawing" xmlns:wp="http://schemas.openxmlformats.org/drawingml/2006/wordprocessingDrawing" xmlns:w10="urn:schemas-microsoft-com:office:word" xmlns:w="http://schemas.openxmlformats.org/wordprocessingml/2006/main" xmlns:w14="http://schemas.microsoft.com/office/word/2010/wordml" xmlns:w15="http://schemas.microsoft.com/office/word/2012/wordml" xmlns:w16cex="http://schemas.microsoft.com/office/word/2018/wordml/cex" xmlns:w16cid="http://schemas.microsoft.com/office/word/2016/wordml/cid" xmlns:w16="http://schemas.microsoft.com/office/word/2018/wordml" xmlns:w16sdtdh="http://schemas.microsoft.com/office/word/2020/wordml/sdtdatahash" xmlns:w16se="http://schemas.microsoft.com/office/word/2015/wordml/symex" xmlns:wpg="http://schemas.microsoft.com/office/word/2010/wordprocessingGroup" xmlns:wpi="http://schemas.microsoft.com/office/word/2010/wordprocessingInk" xmlns:wne="http://schemas.microsoft.com/office/word/2006/wordml" xmlns:wps="http://schemas.microsoft.com/office/word/2010/wordprocessingShape" mc:Ignorable="w14 w15 w16se w16cid w16 w16cex w16sdtdh wp14">
+  <w:endnote w:type="separator" w:id="-1">
+    <w:p>
+      <w:r>
+        <w:separator/>
+      </w:r>
+    </w:p>
+  </w:endnote>
+  <w:endnote w:type="continuationSeparator" w:id="0">
+    <w:p>
+      <w:r>
+        <w:continuationSeparator/>
+      </w:r>
+    </w:p>
+  </w:endnote>
+</w:endnotes>
+</file>
+
+<file path=word/footer1.xml><?xml version="1.0" encoding="utf-8"?>
+<w:ftr xmlns:wpc="http://schemas.microsoft.com/office/word/2010/wordprocessingCanvas" xmlns:cx="http://schemas.microsoft.com/office/drawing/2014/chartex" xmlns:cx1="http://schemas.microsoft.com/office/drawing/2015/9/8/chartex" xmlns:cx2="http://schemas.microsoft.com/office/drawing/2015/10/21/chartex" xmlns:cx3="http://schemas.microsoft.com/office/drawing/2016/5/9/chartex" xmlns:cx4="http://schemas.microsoft.com/office/drawing/2016/5/10/chartex" xmlns:cx5="http://schemas.microsoft.com/office/drawing/2016/5/11/chartex" xmlns:cx6="http://schemas.microsoft.com/office/drawing/2016/5/12/chartex" xmlns:cx7="http://schemas.microsoft.com/office/drawing/2016/5/13/chartex" xmlns:cx8="http://schemas.microsoft.com/office/drawing/2016/5/14/chartex" xmlns:mc="http://schemas.openxmlformats.org/markup-compatibility/2006" xmlns:aink="http://schemas.microsoft.com/office/drawing/2016/ink" xmlns:am3d="http://schemas.microsoft.com/office/drawing/2017/model3d" xmlns:o="urn:schemas-microsoft-com:office:office" xmlns:r="http://schemas.openxmlformats.org/officeDocument/2006/relationships" xmlns:m="http://schemas.openxmlformats.org/officeDocument/2006/math" xmlns:v="urn:schemas-microsoft-com:vml" xmlns:wp14="http://schemas.microsoft.com/office/word/2010/wordprocessingDrawing" xmlns:wp="http://schemas.openxmlformats.org/drawingml/2006/wordprocessingDrawing" xmlns:w10="urn:schemas-microsoft-com:office:word" xmlns:w="http://schemas.openxmlformats.org/wordprocessingml/2006/main" xmlns:w14="http://schemas.microsoft.com/office/word/2010/wordml" xmlns:w15="http://schemas.microsoft.com/office/word/2012/wordml" xmlns:w16cex="http://schemas.microsoft.com/office/word/2018/wordml/cex" xmlns:w16cid="http://schemas.microsoft.com/office/word/2016/wordml/cid" xmlns:w16="http://schemas.microsoft.com/office/word/2018/wordml" xmlns:w16sdtdh="http://schemas.microsoft.com/office/word/2020/wordml/sdtdatahash" xmlns:w16se="http://schemas.microsoft.com/office/word/2015/wordml/symex" xmlns:wpg="http://schemas.microsoft.com/office/word/2010/wordprocessingGroup" xmlns:wpi="http://schemas.microsoft.com/office/word/2010/wordprocessingInk" xmlns:wne="http://schemas.microsoft.com/office/word/2006/wordml" xmlns:wps="http://schemas.microsoft.com/office/word/2010/wordprocessingShape" mc:Ignorable="w14 w15 w16se w16cid w16 w16cex w16sdtdh wp14">
+  <w:p>
+    <w:pPr>
+      <w:pStyle w:val="BodyText"/>
+      <w:tabs>
+        <w:tab w:val="left" w:pos="4283"/>
+        <w:tab w:val="left" w:pos="8947"/>
+        <w:tab w:val="left" w:pos="10234"/>
+        <w:tab w:val="left" w:pos="11391"/>
+      </w:tabs>
+      <w:spacing w:before="56"/>
+      <w:ind w:left="204"/>
+    </w:pPr>
+    <w:r>
+      <w:t>FTM</w:t>
+    </w:r>
+    <w:r>
+      <w:rPr>
+        <w:spacing w:val="-6"/>
+      </w:rPr>
+      <w:t xml:space="preserve"> </w:t>
+    </w:r>
+    <w:r>
+      <w:t>Procedural</w:t>
+    </w:r>
+    <w:r>
+      <w:rPr>
+        <w:spacing w:val="-4"/>
+      </w:rPr>
+      <w:t xml:space="preserve"> </w:t>
+    </w:r>
+    <w:r>
+      <w:t>Manual</w:t>
+    </w:r>
+    <w:r>
+      <w:tab/>
+      <w:t>Controlled</w:t>
+    </w:r>
+    <w:r>
+      <w:rPr>
+        <w:spacing w:val="-7"/>
+      </w:rPr>
+      <w:t xml:space="preserve"> </w:t>
+    </w:r>
+    <w:r>
+      <w:t>Copy</w:t>
+    </w:r>
+    <w:r>
+      <w:tab/>
+    </w:r>
+    <w:r>
+      <w:rPr>
+        <w:spacing w:val="-3"/>
+      </w:rPr>
+      <w:t>Page</w:t>
+    </w:r>
+    <w:r>
+      <w:rPr>
+        <w:spacing w:val="-3"/>
+        <w:u w:val="single"/>
+      </w:rPr>
+      <w:tab/>
+    </w:r>
+    <w:r>
+      <w:t>of</w:t>
+    </w:r>
+    <w:r>
+      <w:rPr>
+        <w:spacing w:val="1"/>
+      </w:rPr>
+      <w:t xml:space="preserve"> </w:t>
+    </w:r>
+    <w:r>
+      <w:rPr>
+        <w:u w:val="single"/>
+      </w:rPr>
+      <w:t xml:space="preserve"> </w:t>
+    </w:r>
+    <w:r>
+      <w:rPr>
+        <w:u w:val="single"/>
+      </w:rPr>
+      <w:tab/>
+    </w:r>
+  </w:p>
+  <w:p>
+    <w:pPr>
+      <w:pStyle w:val="Footer"/>
+    </w:pPr>
+  </w:p>
+</w:ftr>
+</file>
+
+<file path=word/footnotes.xml><?xml version="1.0" encoding="utf-8"?>
+<w:footnotes xmlns:wpc="http://schemas.microsoft.com/office/word/2010/wordprocessingCanvas" xmlns:cx="http://schemas.microsoft.com/office/drawing/2014/chartex" xmlns:cx1="http://schemas.microsoft.com/office/drawing/2015/9/8/chartex" xmlns:cx2="http://schemas.microsoft.com/office/drawing/2015/10/21/chartex" xmlns:cx3="http://schemas.microsoft.com/office/drawing/2016/5/9/chartex" xmlns:cx4="http://schemas.microsoft.com/office/drawing/2016/5/10/chartex" xmlns:cx5="http://schemas.microsoft.com/office/drawing/2016/5/11/chartex" xmlns:cx6="http://schemas.microsoft.com/office/drawing/2016/5/12/chartex" xmlns:cx7="http://schemas.microsoft.com/office/drawing/2016/5/13/chartex" xmlns:cx8="http://schemas.microsoft.com/office/drawing/2016/5/14/chartex" xmlns:mc="http://schemas.openxmlformats.org/markup-compatibility/2006" xmlns:aink="http://schemas.microsoft.com/office/drawing/2016/ink" xmlns:am3d="http://schemas.microsoft.com/office/drawing/2017/model3d" xmlns:o="urn:schemas-microsoft-com:office:office" xmlns:r="http://schemas.openxmlformats.org/officeDocument/2006/relationships" xmlns:m="http://schemas.openxmlformats.org/officeDocument/2006/math" xmlns:v="urn:schemas-microsoft-com:vml" xmlns:wp14="http://schemas.microsoft.com/office/word/2010/wordprocessingDrawing" xmlns:wp="http://schemas.openxmlformats.org/drawingml/2006/wordprocessingDrawing" xmlns:w10="urn:schemas-microsoft-com:office:word" xmlns:w="http://schemas.openxmlformats.org/wordprocessingml/2006/main" xmlns:w14="http://schemas.microsoft.com/office/word/2010/wordml" xmlns:w15="http://schemas.microsoft.com/office/word/2012/wordml" xmlns:w16cex="http://schemas.microsoft.com/office/word/2018/wordml/cex" xmlns:w16cid="http://schemas.microsoft.com/office/word/2016/wordml/cid" xmlns:w16="http://schemas.microsoft.com/office/word/2018/wordml" xmlns:w16sdtdh="http://schemas.microsoft.com/office/word/2020/wordml/sdtdatahash" xmlns:w16se="http://schemas.microsoft.com/office/word/2015/wordml/symex" xmlns:wpg="http://schemas.microsoft.com/office/word/2010/wordprocessingGroup" xmlns:wpi="http://schemas.microsoft.com/office/word/2010/wordprocessingInk" xmlns:wne="http://schemas.microsoft.com/office/word/2006/wordml" xmlns:wps="http://schemas.microsoft.com/office/word/2010/wordprocessingShape" mc:Ignorable="w14 w15 w16se w16cid w16 w16cex w16sdtdh wp14">
+  <w:footnote w:type="separator" w:id="-1">
+    <w:p>
+      <w:r>
+        <w:separator/>
+      </w:r>
+    </w:p>
+  </w:footnote>
+  <w:footnote w:type="continuationSeparator" w:id="0">
+    <w:p>
+      <w:r>
+        <w:continuationSeparator/>
+      </w:r>
+    </w:p>
+  </w:footnote>
+</w:footnotes>
+</file>
+
 <file path=word/styles.xml><?xml version="1.0" encoding="utf-8"?>
-<w:styles xmlns:mc="http://schemas.openxmlformats.org/markup-compatibility/2006" xmlns:r="http://schemas.openxmlformats.org/officeDocument/2006/relationships" xmlns:w="http://schemas.openxmlformats.org/wordprocessingml/2006/main" xmlns:w14="http://schemas.microsoft.com/office/word/2010/wordml" xmlns:w15="http://schemas.microsoft.com/office/word/2012/wordml" xmlns:w16cex="http://schemas.microsoft.com/office/word/2018/wordml/cex" xmlns:w16cid="http://schemas.microsoft.com/office/word/2016/wordml/cid" xmlns:w16="http://schemas.microsoft.com/office/word/2018/wordml" xmlns:w16se="http://schemas.microsoft.com/office/word/2015/wordml/symex" mc:Ignorable="w14 w15 w16se w16cid w16 w16cex">
+<w:styles xmlns:mc="http://schemas.openxmlformats.org/markup-compatibility/2006" xmlns:r="http://schemas.openxmlformats.org/officeDocument/2006/relationships" xmlns:w="http://schemas.openxmlformats.org/wordprocessingml/2006/main" xmlns:w14="http://schemas.microsoft.com/office/word/2010/wordml" xmlns:w15="http://schemas.microsoft.com/office/word/2012/wordml" xmlns:w16cex="http://schemas.microsoft.com/office/word/2018/wordml/cex" xmlns:w16cid="http://schemas.microsoft.com/office/word/2016/wordml/cid" xmlns:w16="http://schemas.microsoft.com/office/word/2018/wordml" xmlns:w16sdtdh="http://schemas.microsoft.com/office/word/2020/wordml/sdtdatahash" xmlns:w16se="http://schemas.microsoft.com/office/word/2015/wordml/symex" mc:Ignorable="w14 w15 w16se w16cid w16 w16cex w16sdtdh">
   <w:docDefaults>
     <w:rPrDefault>
       <w:rPr>
@@ -4998,6 +4941,54 @@
     <w:uiPriority w:val="1"/>
     <w:qFormat/>
   </w:style>
+  <w:style w:type="paragraph" w:styleId="Header">
+    <w:name w:val="header"/>
+    <w:basedOn w:val="Normal"/>
+    <w:link w:val="HeaderChar"/>
+    <w:uiPriority w:val="99"/>
+    <w:unhideWhenUsed/>
+    <w:rsid w:val="00EA7BDB"/>
+    <w:pPr>
+      <w:tabs>
+        <w:tab w:val="center" w:pos="4680"/>
+        <w:tab w:val="right" w:pos="9360"/>
+      </w:tabs>
+    </w:pPr>
+  </w:style>
+  <w:style w:type="character" w:customStyle="1" w:styleId="HeaderChar">
+    <w:name w:val="Header Char"/>
+    <w:basedOn w:val="DefaultParagraphFont"/>
+    <w:link w:val="Header"/>
+    <w:uiPriority w:val="99"/>
+    <w:rsid w:val="00EA7BDB"/>
+    <w:rPr>
+      <w:rFonts w:ascii="Calibri" w:eastAsia="Calibri" w:hAnsi="Calibri" w:cs="Calibri"/>
+    </w:rPr>
+  </w:style>
+  <w:style w:type="paragraph" w:styleId="Footer">
+    <w:name w:val="footer"/>
+    <w:basedOn w:val="Normal"/>
+    <w:link w:val="FooterChar"/>
+    <w:uiPriority w:val="99"/>
+    <w:unhideWhenUsed/>
+    <w:rsid w:val="00EA7BDB"/>
+    <w:pPr>
+      <w:tabs>
+        <w:tab w:val="center" w:pos="4680"/>
+        <w:tab w:val="right" w:pos="9360"/>
+      </w:tabs>
+    </w:pPr>
+  </w:style>
+  <w:style w:type="character" w:customStyle="1" w:styleId="FooterChar">
+    <w:name w:val="Footer Char"/>
+    <w:basedOn w:val="DefaultParagraphFont"/>
+    <w:link w:val="Footer"/>
+    <w:uiPriority w:val="99"/>
+    <w:rsid w:val="00EA7BDB"/>
+    <w:rPr>
+      <w:rFonts w:ascii="Calibri" w:eastAsia="Calibri" w:hAnsi="Calibri" w:cs="Calibri"/>
+    </w:rPr>
+  </w:style>
 </w:styles>
 </file>
 

</xml_diff>